<commit_message>
sistemas de gestion y Big data planteados
</commit_message>
<xml_diff>
--- a/Asignaturas 2/Desarrollo de Interfaces/UD2/Tarea1/Muñoz_de_la_Sierra_Alejandro_Diseño_de_ Interfaces_UD2_Tarea1_Final.docx
+++ b/Asignaturas 2/Desarrollo de Interfaces/UD2/Tarea1/Muñoz_de_la_Sierra_Alejandro_Diseño_de_ Interfaces_UD2_Tarea1_Final.docx
@@ -130,7 +130,7 @@
                 <w:color w:val="FFFFFF" w:themeColor="background1"/>
               </w:rPr>
               <w:drawing>
-                <wp:inline distT="0" distB="0" distL="0" distR="0" wp14:anchorId="1E837B7E" wp14:editId="3D2E9E51">
+                <wp:inline distT="0" distB="0" distL="0" distR="0" wp14:anchorId="1E837B7E" wp14:editId="7A20358B">
                   <wp:extent cx="6769100" cy="5607050"/>
                   <wp:effectExtent l="0" t="0" r="0" b="0"/>
                   <wp:docPr id="1374785798" name="Picture 19"/>
@@ -1732,6 +1732,7 @@
       <w:r>
         <w:rPr>
           <w:rFonts w:cstheme="minorHAnsi"/>
+          <w:noProof/>
           <w:szCs w:val="28"/>
           <w:lang w:val="es-ES"/>
         </w:rPr>
@@ -1810,58 +1811,203 @@
           <w:szCs w:val="40"/>
           <w:lang w:val="es-ES"/>
         </w:rPr>
-        <w:t>clase mandotelevision</w:t>
-      </w:r>
-    </w:p>
-    <w:p>
-      <w:pPr>
-        <w:rPr>
-          <w:rFonts w:cstheme="minorHAnsi"/>
-          <w:szCs w:val="28"/>
-          <w:lang w:val="es-ES"/>
-        </w:rPr>
-      </w:pPr>
-    </w:p>
-    <w:p>
-      <w:pPr>
-        <w:rPr>
-          <w:rFonts w:cstheme="minorHAnsi"/>
-          <w:szCs w:val="28"/>
-          <w:lang w:val="es-ES"/>
-        </w:rPr>
-      </w:pPr>
-    </w:p>
-    <w:p>
-      <w:pPr>
-        <w:rPr>
-          <w:rFonts w:cstheme="minorHAnsi"/>
-          <w:szCs w:val="28"/>
-          <w:lang w:val="es-ES"/>
-        </w:rPr>
-      </w:pPr>
-      <w:r>
-        <w:rPr>
-          <w:rFonts w:cstheme="minorHAnsi"/>
-          <w:szCs w:val="28"/>
-          <w:lang w:val="es-ES"/>
-        </w:rPr>
-        <w:t>La base de todo es e</w:t>
-      </w:r>
-      <w:r>
-        <w:rPr>
-          <w:rFonts w:cstheme="minorHAnsi"/>
-          <w:szCs w:val="28"/>
-          <w:lang w:val="es-ES"/>
-        </w:rPr>
-        <w:t>l</w:t>
-      </w:r>
-      <w:r>
-        <w:rPr>
-          <w:rFonts w:cstheme="minorHAnsi"/>
-          <w:szCs w:val="28"/>
-          <w:lang w:val="es-ES"/>
-        </w:rPr>
-        <w:t xml:space="preserve"> objeto, </w:t>
+        <w:t>archivo pom.xml</w:t>
+      </w:r>
+    </w:p>
+    <w:p>
+      <w:pPr>
+        <w:rPr>
+          <w:rFonts w:cstheme="minorHAnsi"/>
+          <w:szCs w:val="28"/>
+          <w:lang w:val="es-ES"/>
+        </w:rPr>
+      </w:pPr>
+    </w:p>
+    <w:p>
+      <w:pPr>
+        <w:rPr>
+          <w:rFonts w:cstheme="minorHAnsi"/>
+          <w:szCs w:val="28"/>
+          <w:lang w:val="es-ES"/>
+        </w:rPr>
+      </w:pPr>
+    </w:p>
+    <w:p>
+      <w:pPr>
+        <w:jc w:val="center"/>
+        <w:rPr>
+          <w:rFonts w:cstheme="minorHAnsi"/>
+          <w:szCs w:val="28"/>
+          <w:lang w:val="es-ES"/>
+        </w:rPr>
+      </w:pPr>
+      <w:r>
+        <w:rPr>
+          <w:rFonts w:cstheme="minorHAnsi"/>
+          <w:szCs w:val="28"/>
+          <w:lang w:val="es-ES"/>
+        </w:rPr>
+        <w:drawing>
+          <wp:inline distT="0" distB="0" distL="0" distR="0" wp14:anchorId="1E641AFA" wp14:editId="6A39F82C">
+            <wp:extent cx="5943600" cy="3990975"/>
+            <wp:effectExtent l="19050" t="19050" r="19050" b="28575"/>
+            <wp:docPr id="324563696" name="Imagen 1"/>
+            <wp:cNvGraphicFramePr>
+              <a:graphicFrameLocks xmlns:a="http://schemas.openxmlformats.org/drawingml/2006/main" noChangeAspect="1"/>
+            </wp:cNvGraphicFramePr>
+            <a:graphic xmlns:a="http://schemas.openxmlformats.org/drawingml/2006/main">
+              <a:graphicData uri="http://schemas.openxmlformats.org/drawingml/2006/picture">
+                <pic:pic xmlns:pic="http://schemas.openxmlformats.org/drawingml/2006/picture">
+                  <pic:nvPicPr>
+                    <pic:cNvPr id="324563696" name=""/>
+                    <pic:cNvPicPr/>
+                  </pic:nvPicPr>
+                  <pic:blipFill>
+                    <a:blip r:embed="rId15"/>
+                    <a:stretch>
+                      <a:fillRect/>
+                    </a:stretch>
+                  </pic:blipFill>
+                  <pic:spPr>
+                    <a:xfrm>
+                      <a:off x="0" y="0"/>
+                      <a:ext cx="5943600" cy="3990975"/>
+                    </a:xfrm>
+                    <a:prstGeom prst="rect">
+                      <a:avLst/>
+                    </a:prstGeom>
+                    <a:ln>
+                      <a:solidFill>
+                        <a:schemeClr val="accent1"/>
+                      </a:solidFill>
+                    </a:ln>
+                  </pic:spPr>
+                </pic:pic>
+              </a:graphicData>
+            </a:graphic>
+          </wp:inline>
+        </w:drawing>
+      </w:r>
+    </w:p>
+    <w:p>
+      <w:pPr>
+        <w:jc w:val="center"/>
+        <w:rPr>
+          <w:rFonts w:cstheme="minorHAnsi"/>
+          <w:szCs w:val="28"/>
+          <w:lang w:val="es-ES"/>
+        </w:rPr>
+      </w:pPr>
+    </w:p>
+    <w:p>
+      <w:pPr>
+        <w:jc w:val="center"/>
+        <w:rPr>
+          <w:rFonts w:cstheme="minorHAnsi"/>
+          <w:szCs w:val="28"/>
+          <w:lang w:val="es-ES"/>
+        </w:rPr>
+      </w:pPr>
+    </w:p>
+    <w:p>
+      <w:pPr>
+        <w:jc w:val="center"/>
+        <w:rPr>
+          <w:rFonts w:cstheme="minorHAnsi"/>
+          <w:szCs w:val="28"/>
+          <w:lang w:val="es-ES"/>
+        </w:rPr>
+      </w:pPr>
+      <w:r>
+        <w:rPr>
+          <w:rFonts w:cstheme="minorHAnsi"/>
+          <w:szCs w:val="28"/>
+          <w:lang w:val="es-ES"/>
+        </w:rPr>
+        <w:drawing>
+          <wp:inline distT="0" distB="0" distL="0" distR="0" wp14:anchorId="014BCA47" wp14:editId="34D69655">
+            <wp:extent cx="5943600" cy="708660"/>
+            <wp:effectExtent l="19050" t="19050" r="19050" b="15240"/>
+            <wp:docPr id="130646350" name="Imagen 1"/>
+            <wp:cNvGraphicFramePr>
+              <a:graphicFrameLocks xmlns:a="http://schemas.openxmlformats.org/drawingml/2006/main" noChangeAspect="1"/>
+            </wp:cNvGraphicFramePr>
+            <a:graphic xmlns:a="http://schemas.openxmlformats.org/drawingml/2006/main">
+              <a:graphicData uri="http://schemas.openxmlformats.org/drawingml/2006/picture">
+                <pic:pic xmlns:pic="http://schemas.openxmlformats.org/drawingml/2006/picture">
+                  <pic:nvPicPr>
+                    <pic:cNvPr id="130646350" name=""/>
+                    <pic:cNvPicPr/>
+                  </pic:nvPicPr>
+                  <pic:blipFill>
+                    <a:blip r:embed="rId16"/>
+                    <a:stretch>
+                      <a:fillRect/>
+                    </a:stretch>
+                  </pic:blipFill>
+                  <pic:spPr>
+                    <a:xfrm>
+                      <a:off x="0" y="0"/>
+                      <a:ext cx="5943600" cy="708660"/>
+                    </a:xfrm>
+                    <a:prstGeom prst="rect">
+                      <a:avLst/>
+                    </a:prstGeom>
+                    <a:ln>
+                      <a:solidFill>
+                        <a:schemeClr val="accent1"/>
+                      </a:solidFill>
+                    </a:ln>
+                  </pic:spPr>
+                </pic:pic>
+              </a:graphicData>
+            </a:graphic>
+          </wp:inline>
+        </w:drawing>
+      </w:r>
+    </w:p>
+    <w:p>
+      <w:pPr>
+        <w:jc w:val="center"/>
+        <w:rPr>
+          <w:rFonts w:cstheme="minorHAnsi"/>
+          <w:szCs w:val="28"/>
+          <w:lang w:val="es-ES"/>
+        </w:rPr>
+      </w:pPr>
+    </w:p>
+    <w:p>
+      <w:pPr>
+        <w:rPr>
+          <w:rFonts w:cstheme="minorHAnsi"/>
+          <w:szCs w:val="28"/>
+          <w:lang w:val="es-ES"/>
+        </w:rPr>
+      </w:pPr>
+      <w:r>
+        <w:rPr>
+          <w:rFonts w:cstheme="minorHAnsi"/>
+          <w:szCs w:val="28"/>
+          <w:lang w:val="es-ES"/>
+        </w:rPr>
+        <w:t xml:space="preserve">Declaramos, pues, que este archivo se adhiere al modelo de proyecto Maven 4.0.0. </w:t>
+      </w:r>
+    </w:p>
+    <w:p>
+      <w:pPr>
+        <w:rPr>
+          <w:rFonts w:cstheme="minorHAnsi"/>
+          <w:szCs w:val="28"/>
+          <w:lang w:val="es-ES"/>
+        </w:rPr>
+      </w:pPr>
+      <w:r>
+        <w:rPr>
+          <w:rFonts w:cstheme="minorHAnsi"/>
+          <w:szCs w:val="28"/>
+          <w:lang w:val="es-ES"/>
+        </w:rPr>
+        <w:t xml:space="preserve">Los atributos </w:t>
       </w:r>
       <w:proofErr w:type="spellStart"/>
       <w:r>
@@ -1872,6 +2018,1073 @@
           <w:szCs w:val="28"/>
           <w:lang w:val="es-ES"/>
         </w:rPr>
+        <w:t>xmlns</w:t>
+      </w:r>
+      <w:proofErr w:type="spellEnd"/>
+      <w:r>
+        <w:rPr>
+          <w:rFonts w:cstheme="minorHAnsi"/>
+          <w:szCs w:val="28"/>
+          <w:lang w:val="es-ES"/>
+        </w:rPr>
+        <w:t xml:space="preserve"> y </w:t>
+      </w:r>
+      <w:proofErr w:type="spellStart"/>
+      <w:proofErr w:type="gramStart"/>
+      <w:r>
+        <w:rPr>
+          <w:rFonts w:cstheme="minorHAnsi"/>
+          <w:b/>
+          <w:bCs/>
+          <w:szCs w:val="28"/>
+          <w:lang w:val="es-ES"/>
+        </w:rPr>
+        <w:t>xsi:schemaLocation</w:t>
+      </w:r>
+      <w:proofErr w:type="spellEnd"/>
+      <w:proofErr w:type="gramEnd"/>
+      <w:r>
+        <w:rPr>
+          <w:rFonts w:cstheme="minorHAnsi"/>
+          <w:szCs w:val="28"/>
+          <w:lang w:val="es-ES"/>
+        </w:rPr>
+        <w:t xml:space="preserve">, a mi parecer, facilitan que herramientas como Eclipse validen el XML. </w:t>
+      </w:r>
+    </w:p>
+    <w:p>
+      <w:pPr>
+        <w:rPr>
+          <w:rFonts w:cstheme="minorHAnsi"/>
+          <w:szCs w:val="28"/>
+          <w:lang w:val="es-ES"/>
+        </w:rPr>
+      </w:pPr>
+      <w:r>
+        <w:rPr>
+          <w:rFonts w:cstheme="minorHAnsi"/>
+          <w:szCs w:val="28"/>
+          <w:lang w:val="es-ES"/>
+        </w:rPr>
+        <w:t xml:space="preserve">Así, confirmamos que nuestro pom.xml, efectivamente, utiliza la </w:t>
+      </w:r>
+      <w:r>
+        <w:rPr>
+          <w:rFonts w:cstheme="minorHAnsi"/>
+          <w:b/>
+          <w:bCs/>
+          <w:szCs w:val="28"/>
+          <w:lang w:val="es-ES"/>
+        </w:rPr>
+        <w:t>versión 4.0.0</w:t>
+      </w:r>
+      <w:r>
+        <w:rPr>
+          <w:rFonts w:cstheme="minorHAnsi"/>
+          <w:szCs w:val="28"/>
+          <w:lang w:val="es-ES"/>
+        </w:rPr>
+        <w:t xml:space="preserve"> del modelo de Maven.</w:t>
+      </w:r>
+    </w:p>
+    <w:p>
+      <w:pPr>
+        <w:rPr>
+          <w:rFonts w:cstheme="minorHAnsi"/>
+          <w:szCs w:val="28"/>
+          <w:lang w:val="es-ES"/>
+        </w:rPr>
+      </w:pPr>
+    </w:p>
+    <w:p>
+      <w:pPr>
+        <w:rPr>
+          <w:rFonts w:cstheme="minorHAnsi"/>
+          <w:szCs w:val="28"/>
+          <w:lang w:val="es-ES"/>
+        </w:rPr>
+      </w:pPr>
+    </w:p>
+    <w:p>
+      <w:pPr>
+        <w:jc w:val="center"/>
+        <w:rPr>
+          <w:rFonts w:cstheme="minorHAnsi"/>
+          <w:szCs w:val="28"/>
+          <w:lang w:val="es-ES"/>
+        </w:rPr>
+      </w:pPr>
+      <w:r>
+        <w:rPr>
+          <w:rFonts w:cstheme="minorHAnsi"/>
+          <w:szCs w:val="28"/>
+          <w:lang w:val="es-ES"/>
+        </w:rPr>
+        <w:lastRenderedPageBreak/>
+        <w:drawing>
+          <wp:inline distT="0" distB="0" distL="0" distR="0" wp14:anchorId="33F65C00" wp14:editId="37B5BAD1">
+            <wp:extent cx="4591691" cy="638264"/>
+            <wp:effectExtent l="19050" t="19050" r="18415" b="28575"/>
+            <wp:docPr id="147200689" name="Imagen 1"/>
+            <wp:cNvGraphicFramePr>
+              <a:graphicFrameLocks xmlns:a="http://schemas.openxmlformats.org/drawingml/2006/main" noChangeAspect="1"/>
+            </wp:cNvGraphicFramePr>
+            <a:graphic xmlns:a="http://schemas.openxmlformats.org/drawingml/2006/main">
+              <a:graphicData uri="http://schemas.openxmlformats.org/drawingml/2006/picture">
+                <pic:pic xmlns:pic="http://schemas.openxmlformats.org/drawingml/2006/picture">
+                  <pic:nvPicPr>
+                    <pic:cNvPr id="147200689" name=""/>
+                    <pic:cNvPicPr/>
+                  </pic:nvPicPr>
+                  <pic:blipFill>
+                    <a:blip r:embed="rId17"/>
+                    <a:stretch>
+                      <a:fillRect/>
+                    </a:stretch>
+                  </pic:blipFill>
+                  <pic:spPr>
+                    <a:xfrm>
+                      <a:off x="0" y="0"/>
+                      <a:ext cx="4591691" cy="638264"/>
+                    </a:xfrm>
+                    <a:prstGeom prst="rect">
+                      <a:avLst/>
+                    </a:prstGeom>
+                    <a:ln>
+                      <a:solidFill>
+                        <a:schemeClr val="accent1"/>
+                      </a:solidFill>
+                    </a:ln>
+                  </pic:spPr>
+                </pic:pic>
+              </a:graphicData>
+            </a:graphic>
+          </wp:inline>
+        </w:drawing>
+      </w:r>
+    </w:p>
+    <w:p>
+      <w:pPr>
+        <w:jc w:val="center"/>
+        <w:rPr>
+          <w:rFonts w:cstheme="minorHAnsi"/>
+          <w:szCs w:val="28"/>
+          <w:lang w:val="es-ES"/>
+        </w:rPr>
+      </w:pPr>
+    </w:p>
+    <w:p>
+      <w:pPr>
+        <w:rPr>
+          <w:rFonts w:cstheme="minorHAnsi"/>
+          <w:szCs w:val="28"/>
+          <w:lang w:val="es-ES"/>
+        </w:rPr>
+      </w:pPr>
+      <w:proofErr w:type="spellStart"/>
+      <w:r>
+        <w:rPr>
+          <w:rFonts w:cstheme="minorHAnsi"/>
+          <w:b/>
+          <w:bCs/>
+          <w:szCs w:val="28"/>
+          <w:lang w:val="es-ES"/>
+        </w:rPr>
+        <w:t>groupId</w:t>
+      </w:r>
+      <w:proofErr w:type="spellEnd"/>
+      <w:r>
+        <w:rPr>
+          <w:rFonts w:cstheme="minorHAnsi"/>
+          <w:szCs w:val="28"/>
+          <w:lang w:val="es-ES"/>
+        </w:rPr>
+        <w:t>: este atributo identifica el grupo o paquete base de nuestro proyecto. Por lo general.</w:t>
+      </w:r>
+    </w:p>
+    <w:p>
+      <w:pPr>
+        <w:rPr>
+          <w:rFonts w:cstheme="minorHAnsi"/>
+          <w:szCs w:val="28"/>
+          <w:lang w:val="es-ES"/>
+        </w:rPr>
+      </w:pPr>
+      <w:proofErr w:type="spellStart"/>
+      <w:r>
+        <w:rPr>
+          <w:rFonts w:cstheme="minorHAnsi"/>
+          <w:b/>
+          <w:bCs/>
+          <w:szCs w:val="28"/>
+          <w:lang w:val="es-ES"/>
+        </w:rPr>
+        <w:t>artifactId</w:t>
+      </w:r>
+      <w:proofErr w:type="spellEnd"/>
+      <w:r>
+        <w:rPr>
+          <w:rFonts w:cstheme="minorHAnsi"/>
+          <w:szCs w:val="28"/>
+          <w:lang w:val="es-ES"/>
+        </w:rPr>
+        <w:t>: el nombre único de nuestro proyecto, sin más.</w:t>
+      </w:r>
+    </w:p>
+    <w:p>
+      <w:pPr>
+        <w:rPr>
+          <w:rFonts w:cstheme="minorHAnsi"/>
+          <w:szCs w:val="28"/>
+          <w:lang w:val="es-ES"/>
+        </w:rPr>
+      </w:pPr>
+      <w:proofErr w:type="spellStart"/>
+      <w:r>
+        <w:rPr>
+          <w:rFonts w:cstheme="minorHAnsi"/>
+          <w:b/>
+          <w:bCs/>
+          <w:szCs w:val="28"/>
+          <w:lang w:val="es-ES"/>
+        </w:rPr>
+        <w:t>version</w:t>
+      </w:r>
+      <w:proofErr w:type="spellEnd"/>
+      <w:r>
+        <w:rPr>
+          <w:rFonts w:cstheme="minorHAnsi"/>
+          <w:szCs w:val="28"/>
+          <w:lang w:val="es-ES"/>
+        </w:rPr>
+        <w:t xml:space="preserve">: indica, como bien sabemos, que se trata de un </w:t>
+      </w:r>
+      <w:proofErr w:type="spellStart"/>
+      <w:r>
+        <w:rPr>
+          <w:rFonts w:cstheme="minorHAnsi"/>
+          <w:szCs w:val="28"/>
+          <w:lang w:val="es-ES"/>
+        </w:rPr>
+        <w:t>snapshot</w:t>
+      </w:r>
+      <w:proofErr w:type="spellEnd"/>
+      <w:r>
+        <w:rPr>
+          <w:rFonts w:cstheme="minorHAnsi"/>
+          <w:szCs w:val="28"/>
+          <w:lang w:val="es-ES"/>
+        </w:rPr>
+        <w:t>, o sea, una versión en desarrollo.</w:t>
+      </w:r>
+    </w:p>
+    <w:p>
+      <w:pPr>
+        <w:rPr>
+          <w:rFonts w:cstheme="minorHAnsi"/>
+          <w:szCs w:val="28"/>
+          <w:lang w:val="es-ES"/>
+        </w:rPr>
+      </w:pPr>
+    </w:p>
+    <w:p>
+      <w:pPr>
+        <w:rPr>
+          <w:rFonts w:cstheme="minorHAnsi"/>
+          <w:szCs w:val="28"/>
+          <w:lang w:val="es-ES"/>
+        </w:rPr>
+      </w:pPr>
+    </w:p>
+    <w:p>
+      <w:pPr>
+        <w:jc w:val="center"/>
+        <w:rPr>
+          <w:rFonts w:cstheme="minorHAnsi"/>
+          <w:szCs w:val="28"/>
+          <w:lang w:val="es-ES"/>
+        </w:rPr>
+      </w:pPr>
+      <w:r>
+        <w:rPr>
+          <w:rFonts w:cstheme="minorHAnsi"/>
+          <w:szCs w:val="28"/>
+          <w:lang w:val="es-ES"/>
+        </w:rPr>
+        <w:drawing>
+          <wp:inline distT="0" distB="0" distL="0" distR="0" wp14:anchorId="4D8C095B" wp14:editId="623C3C82">
+            <wp:extent cx="5010849" cy="1352739"/>
+            <wp:effectExtent l="19050" t="19050" r="18415" b="19050"/>
+            <wp:docPr id="2024791395" name="Imagen 1"/>
+            <wp:cNvGraphicFramePr>
+              <a:graphicFrameLocks xmlns:a="http://schemas.openxmlformats.org/drawingml/2006/main" noChangeAspect="1"/>
+            </wp:cNvGraphicFramePr>
+            <a:graphic xmlns:a="http://schemas.openxmlformats.org/drawingml/2006/main">
+              <a:graphicData uri="http://schemas.openxmlformats.org/drawingml/2006/picture">
+                <pic:pic xmlns:pic="http://schemas.openxmlformats.org/drawingml/2006/picture">
+                  <pic:nvPicPr>
+                    <pic:cNvPr id="2024791395" name=""/>
+                    <pic:cNvPicPr/>
+                  </pic:nvPicPr>
+                  <pic:blipFill>
+                    <a:blip r:embed="rId18"/>
+                    <a:stretch>
+                      <a:fillRect/>
+                    </a:stretch>
+                  </pic:blipFill>
+                  <pic:spPr>
+                    <a:xfrm>
+                      <a:off x="0" y="0"/>
+                      <a:ext cx="5010849" cy="1352739"/>
+                    </a:xfrm>
+                    <a:prstGeom prst="rect">
+                      <a:avLst/>
+                    </a:prstGeom>
+                    <a:ln>
+                      <a:solidFill>
+                        <a:schemeClr val="accent1"/>
+                      </a:solidFill>
+                    </a:ln>
+                  </pic:spPr>
+                </pic:pic>
+              </a:graphicData>
+            </a:graphic>
+          </wp:inline>
+        </w:drawing>
+      </w:r>
+    </w:p>
+    <w:p>
+      <w:pPr>
+        <w:jc w:val="center"/>
+        <w:rPr>
+          <w:rFonts w:cstheme="minorHAnsi"/>
+          <w:szCs w:val="28"/>
+          <w:lang w:val="es-ES"/>
+        </w:rPr>
+      </w:pPr>
+    </w:p>
+    <w:p>
+      <w:pPr>
+        <w:rPr>
+          <w:rFonts w:cstheme="minorHAnsi"/>
+          <w:szCs w:val="28"/>
+          <w:lang w:val="es-ES"/>
+        </w:rPr>
+      </w:pPr>
+      <w:r>
+        <w:rPr>
+          <w:rFonts w:cstheme="minorHAnsi"/>
+          <w:szCs w:val="28"/>
+          <w:lang w:val="es-ES"/>
+        </w:rPr>
+        <w:t xml:space="preserve">Esta dependencia, crucial, añade </w:t>
+      </w:r>
+      <w:proofErr w:type="spellStart"/>
+      <w:r>
+        <w:rPr>
+          <w:rFonts w:cstheme="minorHAnsi"/>
+          <w:b/>
+          <w:bCs/>
+          <w:szCs w:val="28"/>
+          <w:lang w:val="es-ES"/>
+        </w:rPr>
+        <w:t>Vosk</w:t>
+      </w:r>
+      <w:proofErr w:type="spellEnd"/>
+      <w:r>
+        <w:rPr>
+          <w:rFonts w:cstheme="minorHAnsi"/>
+          <w:szCs w:val="28"/>
+          <w:lang w:val="es-ES"/>
+        </w:rPr>
+        <w:t>, que nos permitirá reconocer comandos de voz en español, sin duda.</w:t>
+      </w:r>
+    </w:p>
+    <w:p>
+      <w:pPr>
+        <w:rPr>
+          <w:rFonts w:cstheme="minorHAnsi"/>
+          <w:szCs w:val="28"/>
+          <w:lang w:val="es-ES"/>
+        </w:rPr>
+      </w:pPr>
+      <w:r>
+        <w:rPr>
+          <w:rFonts w:cstheme="minorHAnsi"/>
+          <w:b/>
+          <w:bCs/>
+          <w:szCs w:val="28"/>
+          <w:lang w:val="es-ES"/>
+        </w:rPr>
+        <w:t>Maven</w:t>
+      </w:r>
+      <w:r>
+        <w:rPr>
+          <w:rFonts w:cstheme="minorHAnsi"/>
+          <w:szCs w:val="28"/>
+          <w:lang w:val="es-ES"/>
+        </w:rPr>
+        <w:t xml:space="preserve"> descargará automáticamente esta librería desde los repositorios remotos</w:t>
+      </w:r>
+      <w:r>
+        <w:rPr>
+          <w:rFonts w:cstheme="minorHAnsi"/>
+          <w:szCs w:val="28"/>
+          <w:lang w:val="es-ES"/>
+        </w:rPr>
+        <w:t>.</w:t>
+      </w:r>
+    </w:p>
+    <w:p>
+      <w:pPr>
+        <w:rPr>
+          <w:rFonts w:cstheme="minorHAnsi"/>
+          <w:szCs w:val="28"/>
+          <w:lang w:val="es-ES"/>
+        </w:rPr>
+      </w:pPr>
+    </w:p>
+    <w:p>
+      <w:pPr>
+        <w:jc w:val="center"/>
+        <w:rPr>
+          <w:rFonts w:cstheme="minorHAnsi"/>
+          <w:szCs w:val="28"/>
+          <w:lang w:val="es-ES"/>
+        </w:rPr>
+      </w:pPr>
+      <w:r>
+        <w:rPr>
+          <w:rFonts w:cstheme="minorHAnsi"/>
+          <w:szCs w:val="28"/>
+          <w:lang w:val="es-ES"/>
+        </w:rPr>
+        <w:drawing>
+          <wp:inline distT="0" distB="0" distL="0" distR="0" wp14:anchorId="6A471E67" wp14:editId="0AB578E6">
+            <wp:extent cx="5296639" cy="981212"/>
+            <wp:effectExtent l="19050" t="19050" r="18415" b="28575"/>
+            <wp:docPr id="1935513866" name="Imagen 1"/>
+            <wp:cNvGraphicFramePr>
+              <a:graphicFrameLocks xmlns:a="http://schemas.openxmlformats.org/drawingml/2006/main" noChangeAspect="1"/>
+            </wp:cNvGraphicFramePr>
+            <a:graphic xmlns:a="http://schemas.openxmlformats.org/drawingml/2006/main">
+              <a:graphicData uri="http://schemas.openxmlformats.org/drawingml/2006/picture">
+                <pic:pic xmlns:pic="http://schemas.openxmlformats.org/drawingml/2006/picture">
+                  <pic:nvPicPr>
+                    <pic:cNvPr id="1935513866" name=""/>
+                    <pic:cNvPicPr/>
+                  </pic:nvPicPr>
+                  <pic:blipFill>
+                    <a:blip r:embed="rId19"/>
+                    <a:stretch>
+                      <a:fillRect/>
+                    </a:stretch>
+                  </pic:blipFill>
+                  <pic:spPr>
+                    <a:xfrm>
+                      <a:off x="0" y="0"/>
+                      <a:ext cx="5296639" cy="981212"/>
+                    </a:xfrm>
+                    <a:prstGeom prst="rect">
+                      <a:avLst/>
+                    </a:prstGeom>
+                    <a:ln>
+                      <a:solidFill>
+                        <a:schemeClr val="accent1"/>
+                      </a:solidFill>
+                    </a:ln>
+                  </pic:spPr>
+                </pic:pic>
+              </a:graphicData>
+            </a:graphic>
+          </wp:inline>
+        </w:drawing>
+      </w:r>
+    </w:p>
+    <w:p>
+      <w:pPr>
+        <w:jc w:val="center"/>
+        <w:rPr>
+          <w:rFonts w:cstheme="minorHAnsi"/>
+          <w:szCs w:val="28"/>
+          <w:lang w:val="es-ES"/>
+        </w:rPr>
+      </w:pPr>
+    </w:p>
+    <w:p>
+      <w:pPr>
+        <w:rPr>
+          <w:rFonts w:cstheme="minorHAnsi"/>
+          <w:szCs w:val="28"/>
+          <w:lang w:val="es-ES"/>
+        </w:rPr>
+      </w:pPr>
+      <w:proofErr w:type="spellStart"/>
+      <w:r>
+        <w:rPr>
+          <w:rFonts w:cstheme="minorHAnsi"/>
+          <w:b/>
+          <w:bCs/>
+          <w:szCs w:val="28"/>
+          <w:lang w:val="es-ES"/>
+        </w:rPr>
+        <w:t>JavaCV</w:t>
+      </w:r>
+      <w:proofErr w:type="spellEnd"/>
+      <w:r>
+        <w:rPr>
+          <w:rFonts w:cstheme="minorHAnsi"/>
+          <w:szCs w:val="28"/>
+          <w:lang w:val="es-ES"/>
+        </w:rPr>
+        <w:t xml:space="preserve"> es una librería para procesamiento de video y captura de cámara; una herramienta invaluable.</w:t>
+      </w:r>
+    </w:p>
+    <w:p>
+      <w:pPr>
+        <w:rPr>
+          <w:rFonts w:cstheme="minorHAnsi"/>
+          <w:szCs w:val="28"/>
+          <w:lang w:val="es-ES"/>
+        </w:rPr>
+      </w:pPr>
+      <w:r>
+        <w:rPr>
+          <w:rFonts w:cstheme="minorHAnsi"/>
+          <w:szCs w:val="28"/>
+          <w:lang w:val="es-ES"/>
+        </w:rPr>
+        <w:t xml:space="preserve">Incluyendo la versión </w:t>
+      </w:r>
+      <w:proofErr w:type="spellStart"/>
+      <w:r>
+        <w:rPr>
+          <w:rFonts w:cstheme="minorHAnsi"/>
+          <w:szCs w:val="28"/>
+          <w:lang w:val="es-ES"/>
+        </w:rPr>
+        <w:t>platform</w:t>
+      </w:r>
+      <w:proofErr w:type="spellEnd"/>
+      <w:r>
+        <w:rPr>
+          <w:rFonts w:cstheme="minorHAnsi"/>
+          <w:szCs w:val="28"/>
+          <w:lang w:val="es-ES"/>
+        </w:rPr>
+        <w:t>, nos aseguramos de tener todos los binarios necesarios para Windows, Linux y macOS</w:t>
+      </w:r>
+      <w:r>
+        <w:rPr>
+          <w:rFonts w:cstheme="minorHAnsi"/>
+          <w:szCs w:val="28"/>
+          <w:lang w:val="es-ES"/>
+        </w:rPr>
+        <w:t>.</w:t>
+      </w:r>
+    </w:p>
+    <w:p>
+      <w:pPr>
+        <w:rPr>
+          <w:rFonts w:cstheme="minorHAnsi"/>
+          <w:szCs w:val="28"/>
+          <w:lang w:val="es-ES"/>
+        </w:rPr>
+      </w:pPr>
+    </w:p>
+    <w:p>
+      <w:pPr>
+        <w:rPr>
+          <w:rFonts w:cstheme="minorHAnsi"/>
+          <w:szCs w:val="28"/>
+          <w:lang w:val="es-ES"/>
+        </w:rPr>
+      </w:pPr>
+    </w:p>
+    <w:p>
+      <w:pPr>
+        <w:jc w:val="center"/>
+        <w:rPr>
+          <w:rFonts w:cstheme="minorHAnsi"/>
+          <w:szCs w:val="28"/>
+          <w:lang w:val="es-ES"/>
+        </w:rPr>
+      </w:pPr>
+      <w:r>
+        <w:rPr>
+          <w:rFonts w:cstheme="minorHAnsi"/>
+          <w:szCs w:val="28"/>
+          <w:lang w:val="es-ES"/>
+        </w:rPr>
+        <w:lastRenderedPageBreak/>
+        <w:drawing>
+          <wp:inline distT="0" distB="0" distL="0" distR="0" wp14:anchorId="13B2A6AA" wp14:editId="5E22F6D3">
+            <wp:extent cx="5039428" cy="1571844"/>
+            <wp:effectExtent l="19050" t="19050" r="27940" b="28575"/>
+            <wp:docPr id="1190623691" name="Imagen 1"/>
+            <wp:cNvGraphicFramePr>
+              <a:graphicFrameLocks xmlns:a="http://schemas.openxmlformats.org/drawingml/2006/main" noChangeAspect="1"/>
+            </wp:cNvGraphicFramePr>
+            <a:graphic xmlns:a="http://schemas.openxmlformats.org/drawingml/2006/main">
+              <a:graphicData uri="http://schemas.openxmlformats.org/drawingml/2006/picture">
+                <pic:pic xmlns:pic="http://schemas.openxmlformats.org/drawingml/2006/picture">
+                  <pic:nvPicPr>
+                    <pic:cNvPr id="1190623691" name=""/>
+                    <pic:cNvPicPr/>
+                  </pic:nvPicPr>
+                  <pic:blipFill>
+                    <a:blip r:embed="rId20"/>
+                    <a:stretch>
+                      <a:fillRect/>
+                    </a:stretch>
+                  </pic:blipFill>
+                  <pic:spPr>
+                    <a:xfrm>
+                      <a:off x="0" y="0"/>
+                      <a:ext cx="5039428" cy="1571844"/>
+                    </a:xfrm>
+                    <a:prstGeom prst="rect">
+                      <a:avLst/>
+                    </a:prstGeom>
+                    <a:ln>
+                      <a:solidFill>
+                        <a:schemeClr val="accent1"/>
+                      </a:solidFill>
+                    </a:ln>
+                  </pic:spPr>
+                </pic:pic>
+              </a:graphicData>
+            </a:graphic>
+          </wp:inline>
+        </w:drawing>
+      </w:r>
+    </w:p>
+    <w:p>
+      <w:pPr>
+        <w:jc w:val="center"/>
+        <w:rPr>
+          <w:rFonts w:cstheme="minorHAnsi"/>
+          <w:szCs w:val="28"/>
+          <w:lang w:val="es-ES"/>
+        </w:rPr>
+      </w:pPr>
+    </w:p>
+    <w:p>
+      <w:pPr>
+        <w:jc w:val="center"/>
+        <w:rPr>
+          <w:rFonts w:cstheme="minorHAnsi"/>
+          <w:szCs w:val="28"/>
+          <w:lang w:val="es-ES"/>
+        </w:rPr>
+      </w:pPr>
+    </w:p>
+    <w:p>
+      <w:pPr>
+        <w:rPr>
+          <w:rFonts w:cstheme="minorHAnsi"/>
+          <w:szCs w:val="28"/>
+          <w:lang w:val="es-ES"/>
+        </w:rPr>
+      </w:pPr>
+      <w:proofErr w:type="spellStart"/>
+      <w:r>
+        <w:rPr>
+          <w:rFonts w:cstheme="minorHAnsi"/>
+          <w:b/>
+          <w:bCs/>
+          <w:szCs w:val="28"/>
+          <w:lang w:val="es-ES"/>
+        </w:rPr>
+        <w:t>OpenCV</w:t>
+      </w:r>
+      <w:proofErr w:type="spellEnd"/>
+      <w:r>
+        <w:rPr>
+          <w:rFonts w:cstheme="minorHAnsi"/>
+          <w:szCs w:val="28"/>
+          <w:lang w:val="es-ES"/>
+        </w:rPr>
+        <w:t>, por su parte, proporciona funciones avanzadas de visión por computador. Importantísimo.</w:t>
+      </w:r>
+    </w:p>
+    <w:p>
+      <w:pPr>
+        <w:rPr>
+          <w:rFonts w:cstheme="minorHAnsi"/>
+          <w:szCs w:val="28"/>
+          <w:lang w:val="es-ES"/>
+        </w:rPr>
+      </w:pPr>
+      <w:r>
+        <w:rPr>
+          <w:rFonts w:cstheme="minorHAnsi"/>
+          <w:szCs w:val="28"/>
+          <w:lang w:val="es-ES"/>
+        </w:rPr>
+        <w:t>Lo usamos, concretamente, para detectar el movimiento de brazos y analizar fotogramas de la cámara, una tarea esencial.</w:t>
+      </w:r>
+    </w:p>
+    <w:p>
+      <w:pPr>
+        <w:rPr>
+          <w:rFonts w:cstheme="minorHAnsi"/>
+          <w:szCs w:val="28"/>
+          <w:lang w:val="es-ES"/>
+        </w:rPr>
+      </w:pPr>
+    </w:p>
+    <w:p>
+      <w:pPr>
+        <w:rPr>
+          <w:rFonts w:cstheme="minorHAnsi"/>
+          <w:szCs w:val="28"/>
+          <w:lang w:val="es-ES"/>
+        </w:rPr>
+      </w:pPr>
+      <w:r>
+        <w:rPr>
+          <w:rFonts w:cstheme="minorHAnsi"/>
+          <w:szCs w:val="28"/>
+          <w:lang w:val="es-ES"/>
+        </w:rPr>
+        <w:t xml:space="preserve">Cierre del bloque de </w:t>
+      </w:r>
+      <w:r>
+        <w:rPr>
+          <w:rFonts w:cstheme="minorHAnsi"/>
+          <w:b/>
+          <w:bCs/>
+          <w:szCs w:val="28"/>
+          <w:lang w:val="es-ES"/>
+        </w:rPr>
+        <w:t>proyecto</w:t>
+      </w:r>
+      <w:r>
+        <w:rPr>
+          <w:rFonts w:cstheme="minorHAnsi"/>
+          <w:szCs w:val="28"/>
+          <w:lang w:val="es-ES"/>
+        </w:rPr>
+        <w:t xml:space="preserve"> </w:t>
+      </w:r>
+      <w:r>
+        <w:rPr>
+          <w:rFonts w:cstheme="minorHAnsi"/>
+          <w:b/>
+          <w:bCs/>
+          <w:szCs w:val="28"/>
+          <w:lang w:val="es-ES"/>
+        </w:rPr>
+        <w:t>Maven</w:t>
+      </w:r>
+      <w:r>
+        <w:rPr>
+          <w:rFonts w:cstheme="minorHAnsi"/>
+          <w:szCs w:val="28"/>
+          <w:lang w:val="es-ES"/>
+        </w:rPr>
+        <w:t>. Fin.</w:t>
+      </w:r>
+    </w:p>
+    <w:p>
+      <w:pPr>
+        <w:rPr>
+          <w:rFonts w:cstheme="minorHAnsi"/>
+          <w:szCs w:val="28"/>
+          <w:lang w:val="es-ES"/>
+        </w:rPr>
+      </w:pPr>
+    </w:p>
+    <w:p>
+      <w:pPr>
+        <w:rPr>
+          <w:rFonts w:cstheme="minorHAnsi"/>
+          <w:szCs w:val="28"/>
+          <w:lang w:val="es-ES"/>
+        </w:rPr>
+      </w:pPr>
+    </w:p>
+    <w:p>
+      <w:pPr>
+        <w:rPr>
+          <w:rFonts w:cstheme="minorHAnsi"/>
+          <w:szCs w:val="28"/>
+          <w:lang w:val="es-ES"/>
+        </w:rPr>
+      </w:pPr>
+      <w:r>
+        <w:rPr>
+          <w:rFonts w:cstheme="minorHAnsi"/>
+          <w:szCs w:val="28"/>
+          <w:lang w:val="es-ES"/>
+        </w:rPr>
+        <w:t xml:space="preserve">Maven, ahora, conoce todas las dependencias, y Eclipse puede descargarlas y añadirlas al </w:t>
+      </w:r>
+      <w:proofErr w:type="spellStart"/>
+      <w:r>
+        <w:rPr>
+          <w:rFonts w:cstheme="minorHAnsi"/>
+          <w:szCs w:val="28"/>
+          <w:lang w:val="es-ES"/>
+        </w:rPr>
+        <w:t>classpath</w:t>
+      </w:r>
+      <w:proofErr w:type="spellEnd"/>
+      <w:r>
+        <w:rPr>
+          <w:rFonts w:cstheme="minorHAnsi"/>
+          <w:szCs w:val="28"/>
+          <w:lang w:val="es-ES"/>
+        </w:rPr>
+        <w:t xml:space="preserve"> automáticamente. </w:t>
+      </w:r>
+    </w:p>
+    <w:p>
+      <w:pPr>
+        <w:rPr>
+          <w:rFonts w:cstheme="minorHAnsi"/>
+          <w:szCs w:val="28"/>
+          <w:lang w:val="es-ES"/>
+        </w:rPr>
+      </w:pPr>
+    </w:p>
+    <w:p>
+      <w:pPr>
+        <w:rPr>
+          <w:rFonts w:cstheme="minorHAnsi"/>
+          <w:szCs w:val="28"/>
+          <w:lang w:val="es-ES"/>
+        </w:rPr>
+      </w:pPr>
+    </w:p>
+    <w:p>
+      <w:pPr>
+        <w:rPr>
+          <w:rFonts w:cstheme="minorHAnsi"/>
+          <w:szCs w:val="28"/>
+          <w:lang w:val="es-ES"/>
+        </w:rPr>
+      </w:pPr>
+    </w:p>
+    <w:p>
+      <w:pPr>
+        <w:rPr>
+          <w:rFonts w:cstheme="minorHAnsi"/>
+          <w:szCs w:val="28"/>
+          <w:lang w:val="es-ES"/>
+        </w:rPr>
+      </w:pPr>
+    </w:p>
+    <w:p>
+      <w:pPr>
+        <w:rPr>
+          <w:rFonts w:cstheme="minorHAnsi"/>
+          <w:szCs w:val="28"/>
+          <w:lang w:val="es-ES"/>
+        </w:rPr>
+      </w:pPr>
+    </w:p>
+    <w:p>
+      <w:pPr>
+        <w:rPr>
+          <w:rFonts w:cstheme="minorHAnsi"/>
+          <w:szCs w:val="28"/>
+          <w:lang w:val="es-ES"/>
+        </w:rPr>
+      </w:pPr>
+    </w:p>
+    <w:p>
+      <w:pPr>
+        <w:rPr>
+          <w:rFonts w:cstheme="minorHAnsi"/>
+          <w:szCs w:val="28"/>
+          <w:lang w:val="es-ES"/>
+        </w:rPr>
+      </w:pPr>
+    </w:p>
+    <w:p>
+      <w:pPr>
+        <w:rPr>
+          <w:rFonts w:cstheme="minorHAnsi"/>
+          <w:szCs w:val="28"/>
+          <w:lang w:val="es-ES"/>
+        </w:rPr>
+      </w:pPr>
+    </w:p>
+    <w:p>
+      <w:pPr>
+        <w:rPr>
+          <w:rFonts w:cstheme="minorHAnsi"/>
+          <w:szCs w:val="28"/>
+          <w:lang w:val="es-ES"/>
+        </w:rPr>
+      </w:pPr>
+    </w:p>
+    <w:p>
+      <w:pPr>
+        <w:rPr>
+          <w:rFonts w:cstheme="minorHAnsi"/>
+          <w:szCs w:val="28"/>
+          <w:lang w:val="es-ES"/>
+        </w:rPr>
+      </w:pPr>
+    </w:p>
+    <w:p>
+      <w:pPr>
+        <w:rPr>
+          <w:rFonts w:cstheme="minorHAnsi"/>
+          <w:szCs w:val="28"/>
+          <w:lang w:val="es-ES"/>
+        </w:rPr>
+      </w:pPr>
+    </w:p>
+    <w:p>
+      <w:pPr>
+        <w:rPr>
+          <w:rFonts w:cstheme="minorHAnsi"/>
+          <w:szCs w:val="28"/>
+          <w:lang w:val="es-ES"/>
+        </w:rPr>
+      </w:pPr>
+    </w:p>
+    <w:p>
+      <w:pPr>
+        <w:rPr>
+          <w:rFonts w:cstheme="minorHAnsi"/>
+          <w:szCs w:val="28"/>
+          <w:lang w:val="es-ES"/>
+        </w:rPr>
+      </w:pPr>
+    </w:p>
+    <w:p>
+      <w:pPr>
+        <w:rPr>
+          <w:rFonts w:cstheme="minorHAnsi"/>
+          <w:szCs w:val="28"/>
+          <w:lang w:val="es-ES"/>
+        </w:rPr>
+      </w:pPr>
+    </w:p>
+    <w:p>
+      <w:pPr>
+        <w:rPr>
+          <w:rFonts w:cstheme="minorHAnsi"/>
+          <w:szCs w:val="28"/>
+          <w:lang w:val="es-ES"/>
+        </w:rPr>
+      </w:pPr>
+    </w:p>
+    <w:p>
+      <w:pPr>
+        <w:rPr>
+          <w:rFonts w:cstheme="minorHAnsi"/>
+          <w:szCs w:val="28"/>
+          <w:lang w:val="es-ES"/>
+        </w:rPr>
+      </w:pPr>
+    </w:p>
+    <w:p>
+      <w:pPr>
+        <w:pStyle w:val="Ttulo1"/>
+        <w:rPr>
+          <w:lang w:val="es-ES"/>
+        </w:rPr>
+      </w:pPr>
+      <w:r>
+        <w:rPr>
+          <w:lang w:val="es-ES"/>
+        </w:rPr>
+        <w:lastRenderedPageBreak/>
+        <w:t>0</w:t>
+      </w:r>
+      <w:r>
+        <w:rPr>
+          <w:lang w:val="es-ES"/>
+        </w:rPr>
+        <w:t>4</w:t>
+      </w:r>
+    </w:p>
+    <w:p>
+      <w:pPr>
+        <w:rPr>
+          <w:rFonts w:cstheme="minorHAnsi"/>
+          <w:szCs w:val="28"/>
+          <w:lang w:val="es-ES"/>
+        </w:rPr>
+      </w:pPr>
+      <w:r>
+        <w:rPr>
+          <w:rFonts w:asciiTheme="majorHAnsi" w:eastAsiaTheme="majorEastAsia" w:hAnsiTheme="majorHAnsi" w:cstheme="majorBidi"/>
+          <w:caps/>
+          <w:color w:val="000000" w:themeColor="text1"/>
+          <w:spacing w:val="160"/>
+          <w:sz w:val="44"/>
+          <w:szCs w:val="40"/>
+          <w:lang w:val="es-ES"/>
+        </w:rPr>
+        <w:t>clase mandotelevision</w:t>
+      </w:r>
+    </w:p>
+    <w:p>
+      <w:pPr>
+        <w:rPr>
+          <w:rFonts w:cstheme="minorHAnsi"/>
+          <w:szCs w:val="28"/>
+          <w:lang w:val="es-ES"/>
+        </w:rPr>
+      </w:pPr>
+    </w:p>
+    <w:p>
+      <w:pPr>
+        <w:rPr>
+          <w:rFonts w:cstheme="minorHAnsi"/>
+          <w:szCs w:val="28"/>
+          <w:lang w:val="es-ES"/>
+        </w:rPr>
+      </w:pPr>
+    </w:p>
+    <w:p>
+      <w:pPr>
+        <w:rPr>
+          <w:rFonts w:cstheme="minorHAnsi"/>
+          <w:szCs w:val="28"/>
+          <w:lang w:val="es-ES"/>
+        </w:rPr>
+      </w:pPr>
+      <w:r>
+        <w:rPr>
+          <w:rFonts w:cstheme="minorHAnsi"/>
+          <w:szCs w:val="28"/>
+          <w:lang w:val="es-ES"/>
+        </w:rPr>
+        <w:t>La base de todo es e</w:t>
+      </w:r>
+      <w:r>
+        <w:rPr>
+          <w:rFonts w:cstheme="minorHAnsi"/>
+          <w:szCs w:val="28"/>
+          <w:lang w:val="es-ES"/>
+        </w:rPr>
+        <w:t>l</w:t>
+      </w:r>
+      <w:r>
+        <w:rPr>
+          <w:rFonts w:cstheme="minorHAnsi"/>
+          <w:szCs w:val="28"/>
+          <w:lang w:val="es-ES"/>
+        </w:rPr>
+        <w:t xml:space="preserve"> objeto, </w:t>
+      </w:r>
+      <w:proofErr w:type="spellStart"/>
+      <w:r>
+        <w:rPr>
+          <w:rFonts w:cstheme="minorHAnsi"/>
+          <w:b/>
+          <w:bCs/>
+          <w:szCs w:val="28"/>
+          <w:lang w:val="es-ES"/>
+        </w:rPr>
         <w:t>MandoTelevision</w:t>
       </w:r>
       <w:proofErr w:type="spellEnd"/>
@@ -1981,6 +3194,7 @@
       <w:r>
         <w:rPr>
           <w:rFonts w:cstheme="minorHAnsi"/>
+          <w:noProof/>
           <w:szCs w:val="28"/>
           <w:lang w:val="es-ES"/>
         </w:rPr>
@@ -2000,7 +3214,7 @@
                     <pic:cNvPicPr/>
                   </pic:nvPicPr>
                   <pic:blipFill>
-                    <a:blip r:embed="rId15"/>
+                    <a:blip r:embed="rId21"/>
                     <a:stretch>
                       <a:fillRect/>
                     </a:stretch>
@@ -2065,6 +3279,7 @@
       <w:r>
         <w:rPr>
           <w:rFonts w:cstheme="minorHAnsi"/>
+          <w:noProof/>
           <w:szCs w:val="28"/>
           <w:lang w:val="es-ES"/>
         </w:rPr>
@@ -2085,7 +3300,7 @@
                     <pic:cNvPicPr/>
                   </pic:nvPicPr>
                   <pic:blipFill>
-                    <a:blip r:embed="rId16"/>
+                    <a:blip r:embed="rId22"/>
                     <a:stretch>
                       <a:fillRect/>
                     </a:stretch>
@@ -2211,6 +3426,7 @@
       <w:r>
         <w:rPr>
           <w:rFonts w:cstheme="minorHAnsi"/>
+          <w:noProof/>
           <w:szCs w:val="28"/>
           <w:lang w:val="es-ES"/>
         </w:rPr>
@@ -2230,7 +3446,7 @@
                     <pic:cNvPicPr/>
                   </pic:nvPicPr>
                   <pic:blipFill>
-                    <a:blip r:embed="rId17"/>
+                    <a:blip r:embed="rId23"/>
                     <a:stretch>
                       <a:fillRect/>
                     </a:stretch>
@@ -2364,6 +3580,7 @@
       <w:r>
         <w:rPr>
           <w:rFonts w:cstheme="minorHAnsi"/>
+          <w:noProof/>
           <w:szCs w:val="28"/>
           <w:lang w:val="es-ES"/>
         </w:rPr>
@@ -2383,7 +3600,7 @@
                     <pic:cNvPicPr/>
                   </pic:nvPicPr>
                   <pic:blipFill>
-                    <a:blip r:embed="rId18"/>
+                    <a:blip r:embed="rId24"/>
                     <a:stretch>
                       <a:fillRect/>
                     </a:stretch>
@@ -2457,6 +3674,7 @@
       <w:r>
         <w:rPr>
           <w:rFonts w:cstheme="minorHAnsi"/>
+          <w:noProof/>
           <w:szCs w:val="28"/>
           <w:lang w:val="es-ES"/>
         </w:rPr>
@@ -2476,7 +3694,7 @@
                     <pic:cNvPicPr/>
                   </pic:nvPicPr>
                   <pic:blipFill>
-                    <a:blip r:embed="rId19"/>
+                    <a:blip r:embed="rId25"/>
                     <a:stretch>
                       <a:fillRect/>
                     </a:stretch>
@@ -2588,6 +3806,7 @@
       <w:r>
         <w:rPr>
           <w:rFonts w:cstheme="minorHAnsi"/>
+          <w:noProof/>
           <w:szCs w:val="28"/>
           <w:lang w:val="es-ES"/>
         </w:rPr>
@@ -2608,7 +3827,7 @@
                     <pic:cNvPicPr/>
                   </pic:nvPicPr>
                   <pic:blipFill>
-                    <a:blip r:embed="rId20"/>
+                    <a:blip r:embed="rId26"/>
                     <a:stretch>
                       <a:fillRect/>
                     </a:stretch>
@@ -2726,6 +3945,7 @@
       <w:r>
         <w:rPr>
           <w:rFonts w:cstheme="minorHAnsi"/>
+          <w:noProof/>
           <w:szCs w:val="28"/>
           <w:lang w:val="es-ES"/>
         </w:rPr>
@@ -2745,7 +3965,7 @@
                     <pic:cNvPicPr/>
                   </pic:nvPicPr>
                   <pic:blipFill>
-                    <a:blip r:embed="rId21"/>
+                    <a:blip r:embed="rId27"/>
                     <a:stretch>
                       <a:fillRect/>
                     </a:stretch>
@@ -2819,6 +4039,7 @@
       <w:r>
         <w:rPr>
           <w:rFonts w:cstheme="minorHAnsi"/>
+          <w:noProof/>
           <w:szCs w:val="28"/>
           <w:lang w:val="es-ES"/>
         </w:rPr>
@@ -2838,7 +4059,7 @@
                     <pic:cNvPicPr/>
                   </pic:nvPicPr>
                   <pic:blipFill>
-                    <a:blip r:embed="rId22"/>
+                    <a:blip r:embed="rId28"/>
                     <a:stretch>
                       <a:fillRect/>
                     </a:stretch>
@@ -2957,7 +4178,19 @@
           <w:lang w:val="es-ES"/>
         </w:rPr>
         <w:lastRenderedPageBreak/>
-        <w:t xml:space="preserve">04 </w:t>
+        <w:t>0</w:t>
+      </w:r>
+      <w:r>
+        <w:rPr>
+          <w:lang w:val="es-ES"/>
+        </w:rPr>
+        <w:t>5</w:t>
+      </w:r>
+      <w:r>
+        <w:rPr>
+          <w:lang w:val="es-ES"/>
+        </w:rPr>
+        <w:t xml:space="preserve"> </w:t>
       </w:r>
     </w:p>
     <w:p>
@@ -2978,19 +4211,7 @@
           <w:szCs w:val="40"/>
           <w:lang w:val="es-ES"/>
         </w:rPr>
-        <w:t>clase mando</w:t>
-      </w:r>
-      <w:r>
-        <w:rPr>
-          <w:rFonts w:asciiTheme="majorHAnsi" w:eastAsiaTheme="majorEastAsia" w:hAnsiTheme="majorHAnsi" w:cstheme="majorBidi"/>
-          <w:caps/>
-          <w:color w:val="000000" w:themeColor="text1"/>
-          <w:spacing w:val="160"/>
-          <w:sz w:val="44"/>
-          <w:szCs w:val="40"/>
-          <w:lang w:val="es-ES"/>
-        </w:rPr>
-        <w:t>voz</w:t>
+        <w:t>clase mandovoz</w:t>
       </w:r>
     </w:p>
     <w:p>
@@ -3094,6 +4315,7 @@
       <w:r>
         <w:rPr>
           <w:rFonts w:cstheme="minorHAnsi"/>
+          <w:noProof/>
           <w:szCs w:val="28"/>
           <w:lang w:val="es-ES"/>
         </w:rPr>
@@ -3113,7 +4335,7 @@
                     <pic:cNvPicPr/>
                   </pic:nvPicPr>
                   <pic:blipFill>
-                    <a:blip r:embed="rId23"/>
+                    <a:blip r:embed="rId29"/>
                     <a:stretch>
                       <a:fillRect/>
                     </a:stretch>
@@ -3260,6 +4482,7 @@
       <w:r>
         <w:rPr>
           <w:rFonts w:cstheme="minorHAnsi"/>
+          <w:noProof/>
           <w:szCs w:val="28"/>
           <w:lang w:val="es-ES"/>
         </w:rPr>
@@ -3279,7 +4502,7 @@
                     <pic:cNvPicPr/>
                   </pic:nvPicPr>
                   <pic:blipFill>
-                    <a:blip r:embed="rId24"/>
+                    <a:blip r:embed="rId30"/>
                     <a:stretch>
                       <a:fillRect/>
                     </a:stretch>
@@ -3433,6 +4656,7 @@
       <w:r>
         <w:rPr>
           <w:rFonts w:cstheme="minorHAnsi"/>
+          <w:noProof/>
           <w:szCs w:val="28"/>
           <w:lang w:val="es-ES"/>
         </w:rPr>
@@ -3452,7 +4676,7 @@
                     <pic:cNvPicPr/>
                   </pic:nvPicPr>
                   <pic:blipFill>
-                    <a:blip r:embed="rId25"/>
+                    <a:blip r:embed="rId31"/>
                     <a:stretch>
                       <a:fillRect/>
                     </a:stretch>
@@ -3546,6 +4770,7 @@
       <w:r>
         <w:rPr>
           <w:rFonts w:cstheme="minorHAnsi"/>
+          <w:noProof/>
           <w:szCs w:val="28"/>
           <w:lang w:val="es-ES"/>
         </w:rPr>
@@ -3565,7 +4790,7 @@
                     <pic:cNvPicPr/>
                   </pic:nvPicPr>
                   <pic:blipFill>
-                    <a:blip r:embed="rId26"/>
+                    <a:blip r:embed="rId32"/>
                     <a:stretch>
                       <a:fillRect/>
                     </a:stretch>
@@ -3677,6 +4902,7 @@
       <w:r>
         <w:rPr>
           <w:rFonts w:cstheme="minorHAnsi"/>
+          <w:noProof/>
           <w:szCs w:val="28"/>
           <w:lang w:val="es-ES"/>
         </w:rPr>
@@ -3696,7 +4922,7 @@
                     <pic:cNvPicPr/>
                   </pic:nvPicPr>
                   <pic:blipFill>
-                    <a:blip r:embed="rId27"/>
+                    <a:blip r:embed="rId33"/>
                     <a:stretch>
                       <a:fillRect/>
                     </a:stretch>
@@ -3761,6 +4987,7 @@
       <w:r>
         <w:rPr>
           <w:rFonts w:cstheme="minorHAnsi"/>
+          <w:noProof/>
           <w:szCs w:val="28"/>
           <w:lang w:val="es-ES"/>
         </w:rPr>
@@ -3781,7 +5008,7 @@
                     <pic:cNvPicPr/>
                   </pic:nvPicPr>
                   <pic:blipFill>
-                    <a:blip r:embed="rId28"/>
+                    <a:blip r:embed="rId34"/>
                     <a:stretch>
                       <a:fillRect/>
                     </a:stretch>
@@ -3872,6 +5099,7 @@
       <w:r>
         <w:rPr>
           <w:rFonts w:cstheme="minorHAnsi"/>
+          <w:noProof/>
           <w:szCs w:val="28"/>
           <w:lang w:val="es-ES"/>
         </w:rPr>
@@ -3891,7 +5119,7 @@
                     <pic:cNvPicPr/>
                   </pic:nvPicPr>
                   <pic:blipFill>
-                    <a:blip r:embed="rId29"/>
+                    <a:blip r:embed="rId35"/>
                     <a:stretch>
                       <a:fillRect/>
                     </a:stretch>
@@ -4088,7 +5316,7 @@
         <w:rPr>
           <w:lang w:val="es-ES"/>
         </w:rPr>
-        <w:t>5</w:t>
+        <w:t>6</w:t>
       </w:r>
       <w:r>
         <w:rPr>
@@ -4275,6 +5503,7 @@
       <w:r>
         <w:rPr>
           <w:rFonts w:cstheme="minorHAnsi"/>
+          <w:noProof/>
           <w:szCs w:val="28"/>
           <w:lang w:val="es-ES"/>
         </w:rPr>
@@ -4294,7 +5523,7 @@
                     <pic:cNvPicPr/>
                   </pic:nvPicPr>
                   <pic:blipFill>
-                    <a:blip r:embed="rId30"/>
+                    <a:blip r:embed="rId36"/>
                     <a:stretch>
                       <a:fillRect/>
                     </a:stretch>
@@ -4386,6 +5615,7 @@
       <w:r>
         <w:rPr>
           <w:rFonts w:cstheme="minorHAnsi"/>
+          <w:noProof/>
           <w:szCs w:val="28"/>
           <w:lang w:val="es-ES"/>
         </w:rPr>
@@ -4405,7 +5635,7 @@
                     <pic:cNvPicPr/>
                   </pic:nvPicPr>
                   <pic:blipFill>
-                    <a:blip r:embed="rId31"/>
+                    <a:blip r:embed="rId37"/>
                     <a:stretch>
                       <a:fillRect/>
                     </a:stretch>
@@ -4443,6 +5673,7 @@
       <w:r>
         <w:rPr>
           <w:rFonts w:cstheme="minorHAnsi"/>
+          <w:noProof/>
           <w:szCs w:val="28"/>
           <w:lang w:val="es-ES"/>
         </w:rPr>
@@ -4462,7 +5693,7 @@
                     <pic:cNvPicPr/>
                   </pic:nvPicPr>
                   <pic:blipFill>
-                    <a:blip r:embed="rId32"/>
+                    <a:blip r:embed="rId38"/>
                     <a:stretch>
                       <a:fillRect/>
                     </a:stretch>
@@ -4563,6 +5794,7 @@
       <w:r>
         <w:rPr>
           <w:rFonts w:cstheme="minorHAnsi"/>
+          <w:noProof/>
           <w:szCs w:val="28"/>
           <w:lang w:val="es-ES"/>
         </w:rPr>
@@ -4583,7 +5815,7 @@
                     <pic:cNvPicPr/>
                   </pic:nvPicPr>
                   <pic:blipFill>
-                    <a:blip r:embed="rId33"/>
+                    <a:blip r:embed="rId39"/>
                     <a:stretch>
                       <a:fillRect/>
                     </a:stretch>
@@ -4734,6 +5966,7 @@
       <w:r>
         <w:rPr>
           <w:rFonts w:cstheme="minorHAnsi"/>
+          <w:noProof/>
           <w:szCs w:val="28"/>
           <w:lang w:val="es-ES"/>
         </w:rPr>
@@ -4753,7 +5986,7 @@
                     <pic:cNvPicPr/>
                   </pic:nvPicPr>
                   <pic:blipFill>
-                    <a:blip r:embed="rId34"/>
+                    <a:blip r:embed="rId40"/>
                     <a:stretch>
                       <a:fillRect/>
                     </a:stretch>
@@ -4847,6 +6080,7 @@
       <w:r>
         <w:rPr>
           <w:rFonts w:cstheme="minorHAnsi"/>
+          <w:noProof/>
           <w:szCs w:val="28"/>
           <w:lang w:val="es-ES"/>
         </w:rPr>
@@ -4866,7 +6100,7 @@
                     <pic:cNvPicPr/>
                   </pic:nvPicPr>
                   <pic:blipFill>
-                    <a:blip r:embed="rId35"/>
+                    <a:blip r:embed="rId41"/>
                     <a:stretch>
                       <a:fillRect/>
                     </a:stretch>
@@ -5040,6 +6274,7 @@
       <w:r>
         <w:rPr>
           <w:rFonts w:cstheme="minorHAnsi"/>
+          <w:noProof/>
           <w:szCs w:val="28"/>
           <w:lang w:val="es-ES"/>
         </w:rPr>
@@ -5059,7 +6294,7 @@
                     <pic:cNvPicPr/>
                   </pic:nvPicPr>
                   <pic:blipFill>
-                    <a:blip r:embed="rId36"/>
+                    <a:blip r:embed="rId42"/>
                     <a:stretch>
                       <a:fillRect/>
                     </a:stretch>
@@ -5151,6 +6386,7 @@
       <w:r>
         <w:rPr>
           <w:rFonts w:cstheme="minorHAnsi"/>
+          <w:noProof/>
           <w:szCs w:val="28"/>
           <w:lang w:val="es-ES"/>
         </w:rPr>
@@ -5170,7 +6406,7 @@
                     <pic:cNvPicPr/>
                   </pic:nvPicPr>
                   <pic:blipFill>
-                    <a:blip r:embed="rId37"/>
+                    <a:blip r:embed="rId43"/>
                     <a:stretch>
                       <a:fillRect/>
                     </a:stretch>
@@ -5259,6 +6495,7 @@
       <w:r>
         <w:rPr>
           <w:rFonts w:cstheme="minorHAnsi"/>
+          <w:noProof/>
           <w:szCs w:val="28"/>
           <w:lang w:val="es-ES"/>
         </w:rPr>
@@ -5278,7 +6515,7 @@
                     <pic:cNvPicPr/>
                   </pic:nvPicPr>
                   <pic:blipFill>
-                    <a:blip r:embed="rId38"/>
+                    <a:blip r:embed="rId44"/>
                     <a:stretch>
                       <a:fillRect/>
                     </a:stretch>
@@ -5418,6 +6655,7 @@
       <w:r>
         <w:rPr>
           <w:rFonts w:cstheme="minorHAnsi"/>
+          <w:noProof/>
           <w:szCs w:val="28"/>
           <w:lang w:val="es-ES"/>
         </w:rPr>
@@ -5437,7 +6675,7 @@
                     <pic:cNvPicPr/>
                   </pic:nvPicPr>
                   <pic:blipFill>
-                    <a:blip r:embed="rId39"/>
+                    <a:blip r:embed="rId45"/>
                     <a:stretch>
                       <a:fillRect/>
                     </a:stretch>
@@ -5510,6 +6748,7 @@
       <w:r>
         <w:rPr>
           <w:rFonts w:cstheme="minorHAnsi"/>
+          <w:noProof/>
           <w:szCs w:val="28"/>
           <w:lang w:val="es-ES"/>
         </w:rPr>
@@ -5529,7 +6768,7 @@
                     <pic:cNvPicPr/>
                   </pic:nvPicPr>
                   <pic:blipFill>
-                    <a:blip r:embed="rId40"/>
+                    <a:blip r:embed="rId46"/>
                     <a:stretch>
                       <a:fillRect/>
                     </a:stretch>
@@ -5603,6 +6842,7 @@
       <w:r>
         <w:rPr>
           <w:rFonts w:cstheme="minorHAnsi"/>
+          <w:noProof/>
           <w:szCs w:val="28"/>
           <w:lang w:val="es-ES"/>
         </w:rPr>
@@ -5622,7 +6862,7 @@
                     <pic:cNvPicPr/>
                   </pic:nvPicPr>
                   <pic:blipFill>
-                    <a:blip r:embed="rId41"/>
+                    <a:blip r:embed="rId47"/>
                     <a:stretch>
                       <a:fillRect/>
                     </a:stretch>
@@ -5711,6 +6951,7 @@
       <w:r>
         <w:rPr>
           <w:rFonts w:cstheme="minorHAnsi"/>
+          <w:noProof/>
           <w:szCs w:val="28"/>
           <w:lang w:val="es-ES"/>
         </w:rPr>
@@ -5731,7 +6972,7 @@
                     <pic:cNvPicPr/>
                   </pic:nvPicPr>
                   <pic:blipFill>
-                    <a:blip r:embed="rId42"/>
+                    <a:blip r:embed="rId48"/>
                     <a:stretch>
                       <a:fillRect/>
                     </a:stretch>
@@ -5832,6 +7073,7 @@
       <w:r>
         <w:rPr>
           <w:rFonts w:cstheme="minorHAnsi"/>
+          <w:noProof/>
           <w:szCs w:val="28"/>
           <w:lang w:val="es-ES"/>
         </w:rPr>
@@ -5851,7 +7093,7 @@
                     <pic:cNvPicPr/>
                   </pic:nvPicPr>
                   <pic:blipFill>
-                    <a:blip r:embed="rId43"/>
+                    <a:blip r:embed="rId49"/>
                     <a:stretch>
                       <a:fillRect/>
                     </a:stretch>
@@ -5934,6 +7176,7 @@
       <w:r>
         <w:rPr>
           <w:rFonts w:cstheme="minorHAnsi"/>
+          <w:noProof/>
           <w:szCs w:val="28"/>
           <w:lang w:val="es-ES"/>
         </w:rPr>
@@ -5953,7 +7196,7 @@
                     <pic:cNvPicPr/>
                   </pic:nvPicPr>
                   <pic:blipFill>
-                    <a:blip r:embed="rId44"/>
+                    <a:blip r:embed="rId50"/>
                     <a:stretch>
                       <a:fillRect/>
                     </a:stretch>
@@ -6050,6 +7293,7 @@
       <w:r>
         <w:rPr>
           <w:rFonts w:cstheme="minorHAnsi"/>
+          <w:noProof/>
           <w:szCs w:val="28"/>
           <w:lang w:val="es-ES"/>
         </w:rPr>
@@ -6069,7 +7313,7 @@
                     <pic:cNvPicPr/>
                   </pic:nvPicPr>
                   <pic:blipFill>
-                    <a:blip r:embed="rId45"/>
+                    <a:blip r:embed="rId51"/>
                     <a:stretch>
                       <a:fillRect/>
                     </a:stretch>
@@ -6113,7 +7357,7 @@
         <w:rPr>
           <w:lang w:val="es-ES"/>
         </w:rPr>
-        <w:t>6</w:t>
+        <w:t>7</w:t>
       </w:r>
       <w:r>
         <w:rPr>
@@ -6213,6 +7457,276 @@
           <w:szCs w:val="28"/>
           <w:lang w:val="es-ES"/>
         </w:rPr>
+        <w:t>Problema 0: No descargaba desde el archivo pom.xml</w:t>
+      </w:r>
+    </w:p>
+    <w:p>
+      <w:pPr>
+        <w:rPr>
+          <w:rFonts w:cstheme="minorHAnsi"/>
+          <w:szCs w:val="28"/>
+          <w:lang w:val="es-ES"/>
+        </w:rPr>
+      </w:pPr>
+    </w:p>
+    <w:p>
+      <w:pPr>
+        <w:rPr>
+          <w:rFonts w:cstheme="minorHAnsi"/>
+          <w:szCs w:val="28"/>
+          <w:lang w:val="es-ES"/>
+        </w:rPr>
+      </w:pPr>
+      <w:r>
+        <w:rPr>
+          <w:rFonts w:cstheme="minorHAnsi"/>
+          <w:szCs w:val="28"/>
+          <w:lang w:val="es-ES"/>
+        </w:rPr>
+        <w:t xml:space="preserve">Nos dimos cuenta de que el problema que Maven simplemente </w:t>
+      </w:r>
+      <w:r>
+        <w:rPr>
+          <w:rFonts w:cstheme="minorHAnsi"/>
+          <w:b/>
+          <w:bCs/>
+          <w:szCs w:val="28"/>
+          <w:lang w:val="es-ES"/>
+        </w:rPr>
+        <w:t>no conseguía acceder al esquema a través de HTTPS</w:t>
+      </w:r>
+      <w:r>
+        <w:rPr>
+          <w:rFonts w:cstheme="minorHAnsi"/>
+          <w:szCs w:val="28"/>
+          <w:lang w:val="es-ES"/>
+        </w:rPr>
+        <w:t>, probablemente por una de estas razones típicas:</w:t>
+      </w:r>
+    </w:p>
+    <w:p>
+      <w:pPr>
+        <w:numPr>
+          <w:ilvl w:val="0"/>
+          <w:numId w:val="13"/>
+        </w:numPr>
+        <w:rPr>
+          <w:rFonts w:cstheme="minorHAnsi"/>
+          <w:szCs w:val="28"/>
+          <w:lang w:val="es-ES"/>
+        </w:rPr>
+      </w:pPr>
+      <w:r>
+        <w:rPr>
+          <w:rFonts w:cstheme="minorHAnsi"/>
+          <w:szCs w:val="28"/>
+          <w:lang w:val="es-ES"/>
+        </w:rPr>
+        <w:t>problemas de certificados SSL,</w:t>
+      </w:r>
+    </w:p>
+    <w:p>
+      <w:pPr>
+        <w:numPr>
+          <w:ilvl w:val="0"/>
+          <w:numId w:val="13"/>
+        </w:numPr>
+        <w:rPr>
+          <w:rFonts w:cstheme="minorHAnsi"/>
+          <w:szCs w:val="28"/>
+          <w:lang w:val="es-ES"/>
+        </w:rPr>
+      </w:pPr>
+      <w:r>
+        <w:rPr>
+          <w:rFonts w:cstheme="minorHAnsi"/>
+          <w:szCs w:val="28"/>
+          <w:lang w:val="es-ES"/>
+        </w:rPr>
+        <w:t>restricciones de red,</w:t>
+      </w:r>
+    </w:p>
+    <w:p>
+      <w:pPr>
+        <w:numPr>
+          <w:ilvl w:val="0"/>
+          <w:numId w:val="13"/>
+        </w:numPr>
+        <w:rPr>
+          <w:rFonts w:cstheme="minorHAnsi"/>
+          <w:szCs w:val="28"/>
+          <w:lang w:val="es-ES"/>
+        </w:rPr>
+      </w:pPr>
+      <w:r>
+        <w:rPr>
+          <w:rFonts w:cstheme="minorHAnsi"/>
+          <w:szCs w:val="28"/>
+          <w:lang w:val="es-ES"/>
+        </w:rPr>
+        <w:t>incompatibilidades momentáneas con el servidor,</w:t>
+      </w:r>
+    </w:p>
+    <w:p>
+      <w:pPr>
+        <w:numPr>
+          <w:ilvl w:val="0"/>
+          <w:numId w:val="13"/>
+        </w:numPr>
+        <w:rPr>
+          <w:rFonts w:cstheme="minorHAnsi"/>
+          <w:szCs w:val="28"/>
+          <w:lang w:val="es-ES"/>
+        </w:rPr>
+      </w:pPr>
+      <w:r>
+        <w:rPr>
+          <w:rFonts w:cstheme="minorHAnsi"/>
+          <w:szCs w:val="28"/>
+          <w:lang w:val="es-ES"/>
+        </w:rPr>
+        <w:t xml:space="preserve">o incluso una caída temporal en el </w:t>
+      </w:r>
+      <w:proofErr w:type="spellStart"/>
+      <w:r>
+        <w:rPr>
+          <w:rFonts w:cstheme="minorHAnsi"/>
+          <w:szCs w:val="28"/>
+          <w:lang w:val="es-ES"/>
+        </w:rPr>
+        <w:t>endpoint</w:t>
+      </w:r>
+      <w:proofErr w:type="spellEnd"/>
+      <w:r>
+        <w:rPr>
+          <w:rFonts w:cstheme="minorHAnsi"/>
+          <w:szCs w:val="28"/>
+          <w:lang w:val="es-ES"/>
+        </w:rPr>
+        <w:t xml:space="preserve"> HTTPS de Maven.</w:t>
+      </w:r>
+    </w:p>
+    <w:p>
+      <w:pPr>
+        <w:rPr>
+          <w:rFonts w:cstheme="minorHAnsi"/>
+          <w:szCs w:val="28"/>
+          <w:lang w:val="es-ES"/>
+        </w:rPr>
+      </w:pPr>
+    </w:p>
+    <w:p>
+      <w:pPr>
+        <w:rPr>
+          <w:rFonts w:cstheme="minorHAnsi"/>
+          <w:szCs w:val="28"/>
+          <w:lang w:val="es-ES"/>
+        </w:rPr>
+      </w:pPr>
+      <w:r>
+        <w:rPr>
+          <w:rFonts w:cstheme="minorHAnsi"/>
+          <w:szCs w:val="28"/>
+          <w:lang w:val="es-ES"/>
+        </w:rPr>
+        <w:t xml:space="preserve">Solución: </w:t>
+      </w:r>
+      <w:r>
+        <w:rPr>
+          <w:rFonts w:cstheme="minorHAnsi"/>
+          <w:szCs w:val="28"/>
+          <w:lang w:val="es-ES"/>
+        </w:rPr>
+        <w:t xml:space="preserve"> </w:t>
+      </w:r>
+      <w:r>
+        <w:rPr>
+          <w:rFonts w:cstheme="minorHAnsi"/>
+          <w:szCs w:val="28"/>
+          <w:lang w:val="es-ES"/>
+        </w:rPr>
+        <w:t xml:space="preserve">Lo que hicimos fue modificar la línea del esquema para utilizar </w:t>
+      </w:r>
+      <w:r>
+        <w:rPr>
+          <w:rFonts w:cstheme="minorHAnsi"/>
+          <w:b/>
+          <w:bCs/>
+          <w:szCs w:val="28"/>
+          <w:lang w:val="es-ES"/>
+        </w:rPr>
+        <w:t>HTTP</w:t>
+      </w:r>
+      <w:r>
+        <w:rPr>
+          <w:rFonts w:cstheme="minorHAnsi"/>
+          <w:szCs w:val="28"/>
+          <w:lang w:val="es-ES"/>
+        </w:rPr>
+        <w:t xml:space="preserve"> en lugar de HTTPS.</w:t>
+      </w:r>
+    </w:p>
+    <w:p>
+      <w:pPr>
+        <w:rPr>
+          <w:rFonts w:cstheme="minorHAnsi"/>
+          <w:szCs w:val="28"/>
+          <w:lang w:val="es-ES"/>
+        </w:rPr>
+      </w:pPr>
+      <w:proofErr w:type="spellStart"/>
+      <w:proofErr w:type="gramStart"/>
+      <w:r>
+        <w:rPr>
+          <w:rFonts w:cstheme="minorHAnsi"/>
+          <w:szCs w:val="28"/>
+          <w:lang w:val="es-ES"/>
+        </w:rPr>
+        <w:t>xsi:schemaLocation</w:t>
+      </w:r>
+      <w:proofErr w:type="spellEnd"/>
+      <w:proofErr w:type="gramEnd"/>
+      <w:r>
+        <w:rPr>
+          <w:rFonts w:cstheme="minorHAnsi"/>
+          <w:szCs w:val="28"/>
+          <w:lang w:val="es-ES"/>
+        </w:rPr>
+        <w:t>="http://maven.apache.org/POM/4.0.0 http://maven.apache.org/xsd/maven-4.0.0.xsd"</w:t>
+      </w:r>
+    </w:p>
+    <w:p>
+      <w:pPr>
+        <w:rPr>
+          <w:rFonts w:cstheme="minorHAnsi"/>
+          <w:szCs w:val="28"/>
+          <w:lang w:val="es-ES"/>
+        </w:rPr>
+      </w:pPr>
+    </w:p>
+    <w:p>
+      <w:pPr>
+        <w:rPr>
+          <w:rFonts w:cstheme="minorHAnsi"/>
+          <w:szCs w:val="28"/>
+          <w:lang w:val="es-ES"/>
+        </w:rPr>
+      </w:pPr>
+    </w:p>
+    <w:p>
+      <w:pPr>
+        <w:rPr>
+          <w:rFonts w:cstheme="minorHAnsi"/>
+          <w:szCs w:val="28"/>
+          <w:lang w:val="es-ES"/>
+        </w:rPr>
+      </w:pPr>
+      <w:r>
+        <w:rPr>
+          <w:rFonts w:cstheme="minorHAnsi"/>
+          <w:szCs w:val="28"/>
+          <w:lang w:val="es-ES"/>
+        </w:rPr>
         <w:t xml:space="preserve">Problema 1: </w:t>
       </w:r>
       <w:r>
@@ -6273,32 +7787,85 @@
           <w:szCs w:val="28"/>
           <w:lang w:val="es-ES"/>
         </w:rPr>
-        <w:t>Solución: Maven.</w:t>
-      </w:r>
-    </w:p>
-    <w:p>
-      <w:pPr>
-        <w:rPr>
-          <w:rFonts w:cstheme="minorHAnsi"/>
-          <w:szCs w:val="28"/>
-          <w:lang w:val="es-ES"/>
-        </w:rPr>
-      </w:pPr>
-    </w:p>
-    <w:p>
-      <w:pPr>
-        <w:rPr>
-          <w:rFonts w:cstheme="minorHAnsi"/>
-          <w:szCs w:val="28"/>
-          <w:lang w:val="es-ES"/>
-        </w:rPr>
-      </w:pPr>
-      <w:r>
-        <w:rPr>
-          <w:rFonts w:cstheme="minorHAnsi"/>
-          <w:szCs w:val="28"/>
-          <w:lang w:val="es-ES"/>
-        </w:rPr>
+        <w:t xml:space="preserve">Solución: </w:t>
+      </w:r>
+      <w:r>
+        <w:rPr>
+          <w:rFonts w:cstheme="minorHAnsi"/>
+          <w:szCs w:val="28"/>
+          <w:lang w:val="es-ES"/>
+        </w:rPr>
+        <w:t xml:space="preserve">Crearlo como proyecto </w:t>
+      </w:r>
+      <w:r>
+        <w:rPr>
+          <w:rFonts w:cstheme="minorHAnsi"/>
+          <w:szCs w:val="28"/>
+          <w:lang w:val="es-ES"/>
+        </w:rPr>
+        <w:t>Maven.</w:t>
+      </w:r>
+    </w:p>
+    <w:p>
+      <w:pPr>
+        <w:rPr>
+          <w:rFonts w:cstheme="minorHAnsi"/>
+          <w:szCs w:val="28"/>
+          <w:lang w:val="es-ES"/>
+        </w:rPr>
+      </w:pPr>
+    </w:p>
+    <w:p>
+      <w:pPr>
+        <w:rPr>
+          <w:rFonts w:cstheme="minorHAnsi"/>
+          <w:szCs w:val="28"/>
+          <w:lang w:val="es-ES"/>
+        </w:rPr>
+      </w:pPr>
+    </w:p>
+    <w:p>
+      <w:pPr>
+        <w:rPr>
+          <w:rFonts w:cstheme="minorHAnsi"/>
+          <w:szCs w:val="28"/>
+          <w:lang w:val="es-ES"/>
+        </w:rPr>
+      </w:pPr>
+    </w:p>
+    <w:p>
+      <w:pPr>
+        <w:rPr>
+          <w:rFonts w:cstheme="minorHAnsi"/>
+          <w:szCs w:val="28"/>
+          <w:lang w:val="es-ES"/>
+        </w:rPr>
+      </w:pPr>
+    </w:p>
+    <w:p>
+      <w:pPr>
+        <w:rPr>
+          <w:rFonts w:cstheme="minorHAnsi"/>
+          <w:szCs w:val="28"/>
+          <w:lang w:val="es-ES"/>
+        </w:rPr>
+      </w:pPr>
+    </w:p>
+    <w:p>
+      <w:pPr>
+        <w:rPr>
+          <w:rFonts w:cstheme="minorHAnsi"/>
+          <w:szCs w:val="28"/>
+          <w:lang w:val="es-ES"/>
+        </w:rPr>
+      </w:pPr>
+      <w:r>
+        <w:rPr>
+          <w:rFonts w:cstheme="minorHAnsi"/>
+          <w:szCs w:val="28"/>
+          <w:lang w:val="es-ES"/>
+        </w:rPr>
+        <w:lastRenderedPageBreak/>
         <w:t xml:space="preserve">Problema 2: </w:t>
       </w:r>
       <w:proofErr w:type="spellStart"/>
@@ -6407,6 +7974,15 @@
           <w:lang w:val="es-ES"/>
         </w:rPr>
       </w:pPr>
+    </w:p>
+    <w:p>
+      <w:pPr>
+        <w:rPr>
+          <w:rFonts w:cstheme="minorHAnsi"/>
+          <w:szCs w:val="28"/>
+          <w:lang w:val="es-ES"/>
+        </w:rPr>
+      </w:pPr>
       <w:r>
         <w:rPr>
           <w:rFonts w:cstheme="minorHAnsi"/>
@@ -6553,6 +8129,15 @@
           <w:lang w:val="es-ES"/>
         </w:rPr>
       </w:pPr>
+    </w:p>
+    <w:p>
+      <w:pPr>
+        <w:rPr>
+          <w:rFonts w:cstheme="minorHAnsi"/>
+          <w:szCs w:val="28"/>
+          <w:lang w:val="es-ES"/>
+        </w:rPr>
+      </w:pPr>
       <w:r>
         <w:rPr>
           <w:rFonts w:cstheme="minorHAnsi"/>
@@ -6613,6 +8198,105 @@
         </w:rPr>
         <w:t>Solución: Gris y regiones más pequeñas.</w:t>
       </w:r>
+    </w:p>
+    <w:p>
+      <w:pPr>
+        <w:rPr>
+          <w:rFonts w:cstheme="minorHAnsi"/>
+          <w:szCs w:val="28"/>
+          <w:lang w:val="es-ES"/>
+        </w:rPr>
+      </w:pPr>
+    </w:p>
+    <w:p>
+      <w:pPr>
+        <w:rPr>
+          <w:rFonts w:cstheme="minorHAnsi"/>
+          <w:szCs w:val="28"/>
+          <w:lang w:val="es-ES"/>
+        </w:rPr>
+      </w:pPr>
+    </w:p>
+    <w:p>
+      <w:pPr>
+        <w:rPr>
+          <w:rFonts w:cstheme="minorHAnsi"/>
+          <w:szCs w:val="28"/>
+          <w:lang w:val="es-ES"/>
+        </w:rPr>
+      </w:pPr>
+    </w:p>
+    <w:p>
+      <w:pPr>
+        <w:rPr>
+          <w:rFonts w:cstheme="minorHAnsi"/>
+          <w:szCs w:val="28"/>
+          <w:lang w:val="es-ES"/>
+        </w:rPr>
+      </w:pPr>
+    </w:p>
+    <w:p>
+      <w:pPr>
+        <w:rPr>
+          <w:rFonts w:cstheme="minorHAnsi"/>
+          <w:szCs w:val="28"/>
+          <w:lang w:val="es-ES"/>
+        </w:rPr>
+      </w:pPr>
+    </w:p>
+    <w:p>
+      <w:pPr>
+        <w:rPr>
+          <w:rFonts w:cstheme="minorHAnsi"/>
+          <w:szCs w:val="28"/>
+          <w:lang w:val="es-ES"/>
+        </w:rPr>
+      </w:pPr>
+    </w:p>
+    <w:p>
+      <w:pPr>
+        <w:rPr>
+          <w:rFonts w:cstheme="minorHAnsi"/>
+          <w:szCs w:val="28"/>
+          <w:lang w:val="es-ES"/>
+        </w:rPr>
+      </w:pPr>
+    </w:p>
+    <w:p>
+      <w:pPr>
+        <w:rPr>
+          <w:rFonts w:cstheme="minorHAnsi"/>
+          <w:szCs w:val="28"/>
+          <w:lang w:val="es-ES"/>
+        </w:rPr>
+      </w:pPr>
+    </w:p>
+    <w:p>
+      <w:pPr>
+        <w:rPr>
+          <w:rFonts w:cstheme="minorHAnsi"/>
+          <w:szCs w:val="28"/>
+          <w:lang w:val="es-ES"/>
+        </w:rPr>
+      </w:pPr>
+    </w:p>
+    <w:p>
+      <w:pPr>
+        <w:rPr>
+          <w:rFonts w:cstheme="minorHAnsi"/>
+          <w:szCs w:val="28"/>
+          <w:lang w:val="es-ES"/>
+        </w:rPr>
+      </w:pPr>
+    </w:p>
+    <w:p>
+      <w:pPr>
+        <w:rPr>
+          <w:rFonts w:cstheme="minorHAnsi"/>
+          <w:szCs w:val="28"/>
+          <w:lang w:val="es-ES"/>
+        </w:rPr>
+      </w:pPr>
     </w:p>
     <w:p>
       <w:pPr>
@@ -6641,7 +8325,7 @@
         <w:rPr>
           <w:lang w:val="es-ES"/>
         </w:rPr>
-        <w:t>7</w:t>
+        <w:t>8</w:t>
       </w:r>
       <w:r>
         <w:rPr>
@@ -6738,6 +8422,7 @@
       <w:r>
         <w:rPr>
           <w:rFonts w:cstheme="minorHAnsi"/>
+          <w:noProof/>
           <w:szCs w:val="28"/>
           <w:lang w:val="es-ES"/>
         </w:rPr>
@@ -6757,7 +8442,7 @@
                     <pic:cNvPicPr/>
                   </pic:nvPicPr>
                   <pic:blipFill>
-                    <a:blip r:embed="rId46"/>
+                    <a:blip r:embed="rId52"/>
                     <a:stretch>
                       <a:fillRect/>
                     </a:stretch>
@@ -6836,8 +8521,9 @@
           <w:u w:val="single"/>
           <w:lang w:val="es-ES"/>
         </w:rPr>
-        <w:t xml:space="preserve">. </w:t>
-      </w:r>
+        <w:t xml:space="preserve">. Ejecución de la clase </w:t>
+      </w:r>
+      <w:proofErr w:type="spellStart"/>
       <w:r>
         <w:rPr>
           <w:rFonts w:cstheme="minorHAnsi"/>
@@ -6845,25 +8531,6 @@
           <w:u w:val="single"/>
           <w:lang w:val="es-ES"/>
         </w:rPr>
-        <w:t>Ejecución de la clase</w:t>
-      </w:r>
-      <w:r>
-        <w:rPr>
-          <w:rFonts w:cstheme="minorHAnsi"/>
-          <w:szCs w:val="28"/>
-          <w:u w:val="single"/>
-          <w:lang w:val="es-ES"/>
-        </w:rPr>
-        <w:t xml:space="preserve"> </w:t>
-      </w:r>
-      <w:proofErr w:type="spellStart"/>
-      <w:r>
-        <w:rPr>
-          <w:rFonts w:cstheme="minorHAnsi"/>
-          <w:szCs w:val="28"/>
-          <w:u w:val="single"/>
-          <w:lang w:val="es-ES"/>
-        </w:rPr>
         <w:t>DeteccionMovimientoAR</w:t>
       </w:r>
       <w:proofErr w:type="spellEnd"/>
@@ -6947,6 +8614,7 @@
       <w:r>
         <w:rPr>
           <w:rFonts w:cstheme="minorHAnsi"/>
+          <w:noProof/>
           <w:szCs w:val="28"/>
           <w:lang w:val="es-ES"/>
         </w:rPr>
@@ -6966,7 +8634,7 @@
                     <pic:cNvPicPr/>
                   </pic:nvPicPr>
                   <pic:blipFill>
-                    <a:blip r:embed="rId47"/>
+                    <a:blip r:embed="rId53"/>
                     <a:stretch>
                       <a:fillRect/>
                     </a:stretch>
@@ -7024,31 +8692,7 @@
           <w:szCs w:val="28"/>
           <w:lang w:val="es-ES"/>
         </w:rPr>
-        <w:t>izquierdo</w:t>
-      </w:r>
-      <w:r>
-        <w:rPr>
-          <w:rFonts w:cstheme="minorHAnsi"/>
-          <w:szCs w:val="28"/>
-          <w:lang w:val="es-ES"/>
-        </w:rPr>
-        <w:t xml:space="preserve"> (elemento a la </w:t>
-      </w:r>
-      <w:r>
-        <w:rPr>
-          <w:rFonts w:cstheme="minorHAnsi"/>
-          <w:szCs w:val="28"/>
-          <w:lang w:val="es-ES"/>
-        </w:rPr>
-        <w:t>derecha</w:t>
-      </w:r>
-      <w:r>
-        <w:rPr>
-          <w:rFonts w:cstheme="minorHAnsi"/>
-          <w:szCs w:val="28"/>
-          <w:lang w:val="es-ES"/>
-        </w:rPr>
-        <w:t xml:space="preserve"> de la pantalla)</w:t>
+        <w:t>izquierdo (elemento a la derecha de la pantalla)</w:t>
       </w:r>
       <w:r>
         <w:rPr>
@@ -7081,6 +8725,7 @@
       <w:r>
         <w:rPr>
           <w:rFonts w:cstheme="minorHAnsi"/>
+          <w:noProof/>
           <w:szCs w:val="28"/>
           <w:lang w:val="es-ES"/>
         </w:rPr>
@@ -7100,7 +8745,7 @@
                     <pic:cNvPicPr/>
                   </pic:nvPicPr>
                   <pic:blipFill>
-                    <a:blip r:embed="rId48"/>
+                    <a:blip r:embed="rId54"/>
                     <a:stretch>
                       <a:fillRect/>
                     </a:stretch>
@@ -7301,7 +8946,7 @@
         <w:rPr>
           <w:lang w:val="es-ES"/>
         </w:rPr>
-        <w:t>8</w:t>
+        <w:t>9</w:t>
       </w:r>
     </w:p>
     <w:p>
@@ -7572,13 +9217,13 @@
           <w:lang w:val="es-ES"/>
         </w:rPr>
         <w:lastRenderedPageBreak/>
+        <w:t>1</w:t>
+      </w:r>
+      <w:r>
+        <w:rPr>
+          <w:lang w:val="es-ES"/>
+        </w:rPr>
         <w:t>0</w:t>
-      </w:r>
-      <w:r>
-        <w:rPr>
-          <w:lang w:val="es-ES"/>
-        </w:rPr>
-        <w:t>9</w:t>
       </w:r>
     </w:p>
     <w:p>
@@ -7629,7 +9274,7 @@
           <w:lang w:val="es-ES"/>
         </w:rPr>
       </w:pPr>
-      <w:hyperlink r:id="rId49" w:history="1">
+      <w:hyperlink r:id="rId55" w:history="1">
         <w:r>
           <w:rPr>
             <w:rStyle w:val="Hipervnculo"/>
@@ -7658,7 +9303,7 @@
           <w:lang w:val="es-ES"/>
         </w:rPr>
       </w:pPr>
-      <w:hyperlink r:id="rId50" w:history="1">
+      <w:hyperlink r:id="rId56" w:history="1">
         <w:r>
           <w:rPr>
             <w:rStyle w:val="Hipervnculo"/>
@@ -7687,7 +9332,7 @@
           <w:lang w:val="es-ES"/>
         </w:rPr>
       </w:pPr>
-      <w:hyperlink r:id="rId51" w:history="1">
+      <w:hyperlink r:id="rId57" w:history="1">
         <w:r>
           <w:rPr>
             <w:rStyle w:val="Hipervnculo"/>
@@ -7716,7 +9361,7 @@
           <w:lang w:val="es-ES"/>
         </w:rPr>
       </w:pPr>
-      <w:hyperlink r:id="rId52" w:history="1">
+      <w:hyperlink r:id="rId58" w:history="1">
         <w:r>
           <w:rPr>
             <w:rStyle w:val="Hipervnculo"/>
@@ -7745,7 +9390,7 @@
           <w:lang w:val="es-ES"/>
         </w:rPr>
       </w:pPr>
-      <w:hyperlink r:id="rId53" w:history="1">
+      <w:hyperlink r:id="rId59" w:history="1">
         <w:r>
           <w:rPr>
             <w:rStyle w:val="Hipervnculo"/>
@@ -7774,7 +9419,7 @@
           <w:lang w:val="es-ES"/>
         </w:rPr>
       </w:pPr>
-      <w:hyperlink r:id="rId54" w:history="1">
+      <w:hyperlink r:id="rId60" w:history="1">
         <w:r>
           <w:rPr>
             <w:rStyle w:val="Hipervnculo"/>
@@ -7803,7 +9448,7 @@
           <w:lang w:val="es-ES"/>
         </w:rPr>
       </w:pPr>
-      <w:hyperlink r:id="rId55" w:history="1">
+      <w:hyperlink r:id="rId61" w:history="1">
         <w:r>
           <w:rPr>
             <w:rStyle w:val="Hipervnculo"/>
@@ -7832,7 +9477,7 @@
           <w:lang w:val="es-ES"/>
         </w:rPr>
       </w:pPr>
-      <w:hyperlink r:id="rId56" w:history="1">
+      <w:hyperlink r:id="rId62" w:history="1">
         <w:r>
           <w:rPr>
             <w:rStyle w:val="Hipervnculo"/>
@@ -9314,6 +10959,155 @@
     </w:lvl>
   </w:abstractNum>
   <w:abstractNum w:abstractNumId="9" w15:restartNumberingAfterBreak="0">
+    <w:nsid w:val="65CF78EB"/>
+    <w:multiLevelType w:val="multilevel"/>
+    <w:tmpl w:val="1E587A40"/>
+    <w:lvl w:ilvl="0">
+      <w:start w:val="1"/>
+      <w:numFmt w:val="bullet"/>
+      <w:lvlText w:val=""/>
+      <w:lvlJc w:val="left"/>
+      <w:pPr>
+        <w:tabs>
+          <w:tab w:val="num" w:pos="720"/>
+        </w:tabs>
+        <w:ind w:left="720" w:hanging="360"/>
+      </w:pPr>
+      <w:rPr>
+        <w:rFonts w:ascii="Symbol" w:hAnsi="Symbol" w:hint="default"/>
+        <w:sz w:val="20"/>
+      </w:rPr>
+    </w:lvl>
+    <w:lvl w:ilvl="1" w:tentative="1">
+      <w:start w:val="1"/>
+      <w:numFmt w:val="bullet"/>
+      <w:lvlText w:val="o"/>
+      <w:lvlJc w:val="left"/>
+      <w:pPr>
+        <w:tabs>
+          <w:tab w:val="num" w:pos="1440"/>
+        </w:tabs>
+        <w:ind w:left="1440" w:hanging="360"/>
+      </w:pPr>
+      <w:rPr>
+        <w:rFonts w:ascii="Courier New" w:hAnsi="Courier New" w:hint="default"/>
+        <w:sz w:val="20"/>
+      </w:rPr>
+    </w:lvl>
+    <w:lvl w:ilvl="2" w:tentative="1">
+      <w:start w:val="1"/>
+      <w:numFmt w:val="bullet"/>
+      <w:lvlText w:val=""/>
+      <w:lvlJc w:val="left"/>
+      <w:pPr>
+        <w:tabs>
+          <w:tab w:val="num" w:pos="2160"/>
+        </w:tabs>
+        <w:ind w:left="2160" w:hanging="360"/>
+      </w:pPr>
+      <w:rPr>
+        <w:rFonts w:ascii="Wingdings" w:hAnsi="Wingdings" w:hint="default"/>
+        <w:sz w:val="20"/>
+      </w:rPr>
+    </w:lvl>
+    <w:lvl w:ilvl="3" w:tentative="1">
+      <w:start w:val="1"/>
+      <w:numFmt w:val="bullet"/>
+      <w:lvlText w:val=""/>
+      <w:lvlJc w:val="left"/>
+      <w:pPr>
+        <w:tabs>
+          <w:tab w:val="num" w:pos="2880"/>
+        </w:tabs>
+        <w:ind w:left="2880" w:hanging="360"/>
+      </w:pPr>
+      <w:rPr>
+        <w:rFonts w:ascii="Wingdings" w:hAnsi="Wingdings" w:hint="default"/>
+        <w:sz w:val="20"/>
+      </w:rPr>
+    </w:lvl>
+    <w:lvl w:ilvl="4" w:tentative="1">
+      <w:start w:val="1"/>
+      <w:numFmt w:val="bullet"/>
+      <w:lvlText w:val=""/>
+      <w:lvlJc w:val="left"/>
+      <w:pPr>
+        <w:tabs>
+          <w:tab w:val="num" w:pos="3600"/>
+        </w:tabs>
+        <w:ind w:left="3600" w:hanging="360"/>
+      </w:pPr>
+      <w:rPr>
+        <w:rFonts w:ascii="Wingdings" w:hAnsi="Wingdings" w:hint="default"/>
+        <w:sz w:val="20"/>
+      </w:rPr>
+    </w:lvl>
+    <w:lvl w:ilvl="5" w:tentative="1">
+      <w:start w:val="1"/>
+      <w:numFmt w:val="bullet"/>
+      <w:lvlText w:val=""/>
+      <w:lvlJc w:val="left"/>
+      <w:pPr>
+        <w:tabs>
+          <w:tab w:val="num" w:pos="4320"/>
+        </w:tabs>
+        <w:ind w:left="4320" w:hanging="360"/>
+      </w:pPr>
+      <w:rPr>
+        <w:rFonts w:ascii="Wingdings" w:hAnsi="Wingdings" w:hint="default"/>
+        <w:sz w:val="20"/>
+      </w:rPr>
+    </w:lvl>
+    <w:lvl w:ilvl="6" w:tentative="1">
+      <w:start w:val="1"/>
+      <w:numFmt w:val="bullet"/>
+      <w:lvlText w:val=""/>
+      <w:lvlJc w:val="left"/>
+      <w:pPr>
+        <w:tabs>
+          <w:tab w:val="num" w:pos="5040"/>
+        </w:tabs>
+        <w:ind w:left="5040" w:hanging="360"/>
+      </w:pPr>
+      <w:rPr>
+        <w:rFonts w:ascii="Wingdings" w:hAnsi="Wingdings" w:hint="default"/>
+        <w:sz w:val="20"/>
+      </w:rPr>
+    </w:lvl>
+    <w:lvl w:ilvl="7" w:tentative="1">
+      <w:start w:val="1"/>
+      <w:numFmt w:val="bullet"/>
+      <w:lvlText w:val=""/>
+      <w:lvlJc w:val="left"/>
+      <w:pPr>
+        <w:tabs>
+          <w:tab w:val="num" w:pos="5760"/>
+        </w:tabs>
+        <w:ind w:left="5760" w:hanging="360"/>
+      </w:pPr>
+      <w:rPr>
+        <w:rFonts w:ascii="Wingdings" w:hAnsi="Wingdings" w:hint="default"/>
+        <w:sz w:val="20"/>
+      </w:rPr>
+    </w:lvl>
+    <w:lvl w:ilvl="8" w:tentative="1">
+      <w:start w:val="1"/>
+      <w:numFmt w:val="bullet"/>
+      <w:lvlText w:val=""/>
+      <w:lvlJc w:val="left"/>
+      <w:pPr>
+        <w:tabs>
+          <w:tab w:val="num" w:pos="6480"/>
+        </w:tabs>
+        <w:ind w:left="6480" w:hanging="360"/>
+      </w:pPr>
+      <w:rPr>
+        <w:rFonts w:ascii="Wingdings" w:hAnsi="Wingdings" w:hint="default"/>
+        <w:sz w:val="20"/>
+      </w:rPr>
+    </w:lvl>
+  </w:abstractNum>
+  <w:abstractNum w:abstractNumId="10" w15:restartNumberingAfterBreak="0">
     <w:nsid w:val="6BEA2BE7"/>
     <w:multiLevelType w:val="multilevel"/>
     <w:tmpl w:val="F552CE4A"/>
@@ -9426,7 +11220,7 @@
       </w:pPr>
     </w:lvl>
   </w:abstractNum>
-  <w:abstractNum w:abstractNumId="10" w15:restartNumberingAfterBreak="0">
+  <w:abstractNum w:abstractNumId="11" w15:restartNumberingAfterBreak="0">
     <w:nsid w:val="7373406E"/>
     <w:multiLevelType w:val="multilevel"/>
     <w:tmpl w:val="03D8E08E"/>
@@ -9539,7 +11333,7 @@
       </w:pPr>
     </w:lvl>
   </w:abstractNum>
-  <w:abstractNum w:abstractNumId="11" w15:restartNumberingAfterBreak="0">
+  <w:abstractNum w:abstractNumId="12" w15:restartNumberingAfterBreak="0">
     <w:nsid w:val="7937119D"/>
     <w:multiLevelType w:val="multilevel"/>
     <w:tmpl w:val="DBC469F2"/>
@@ -9659,10 +11453,10 @@
     <w:abstractNumId w:val="5"/>
   </w:num>
   <w:num w:numId="3" w16cid:durableId="1134785596">
-    <w:abstractNumId w:val="9"/>
+    <w:abstractNumId w:val="10"/>
   </w:num>
   <w:num w:numId="4" w16cid:durableId="588856998">
-    <w:abstractNumId w:val="10"/>
+    <w:abstractNumId w:val="11"/>
   </w:num>
   <w:num w:numId="5" w16cid:durableId="522478197">
     <w:abstractNumId w:val="2"/>
@@ -9677,7 +11471,7 @@
     <w:abstractNumId w:val="6"/>
   </w:num>
   <w:num w:numId="9" w16cid:durableId="22483928">
-    <w:abstractNumId w:val="11"/>
+    <w:abstractNumId w:val="12"/>
   </w:num>
   <w:num w:numId="10" w16cid:durableId="1833258650">
     <w:abstractNumId w:val="7"/>
@@ -9687,6 +11481,9 @@
   </w:num>
   <w:num w:numId="12" w16cid:durableId="481193619">
     <w:abstractNumId w:val="3"/>
+  </w:num>
+  <w:num w:numId="13" w16cid:durableId="687949719">
+    <w:abstractNumId w:val="9"/>
   </w:num>
   <w:numIdMacAtCleanup w:val="1"/>
 </w:numbering>
@@ -11429,6 +13226,7 @@
     <w:rsid w:val="005E7998"/>
     <w:rsid w:val="005F5256"/>
     <w:rsid w:val="006128DB"/>
+    <w:rsid w:val="006B0CEF"/>
     <w:rsid w:val="006C19AA"/>
     <w:rsid w:val="006D0B02"/>
     <w:rsid w:val="006D7FFD"/>
@@ -11463,6 +13261,7 @@
     <w:rsid w:val="00DC23B0"/>
     <w:rsid w:val="00E41B1D"/>
     <w:rsid w:val="00E456A4"/>
+    <w:rsid w:val="00E516BB"/>
     <w:rsid w:val="00E8782C"/>
     <w:rsid w:val="00E9340D"/>
     <w:rsid w:val="00ED249E"/>
@@ -12217,6 +14016,39 @@
 </file>
 
 <file path=customXml/item1.xml><?xml version="1.0" encoding="utf-8"?>
+<b:Sources xmlns:b="http://schemas.openxmlformats.org/officeDocument/2006/bibliography" xmlns="http://schemas.openxmlformats.org/officeDocument/2006/bibliography" SelectedStyle="\APASixthEditionOfficeOnline.xsl" StyleName="APA" Version="6"/>
+</file>
+
+<file path=customXml/item2.xml><?xml version="1.0" encoding="utf-8"?>
+<?mso-contentType ?>
+<FormTemplates xmlns="http://schemas.microsoft.com/sharepoint/v3/contenttype/forms">
+  <Display>DocumentLibraryForm</Display>
+  <Edit>DocumentLibraryForm</Edit>
+  <New>DocumentLibraryForm</New>
+</FormTemplates>
+</file>
+
+<file path=customXml/item3.xml><?xml version="1.0" encoding="utf-8"?>
+<p:properties xmlns:p="http://schemas.microsoft.com/office/2006/metadata/properties" xmlns:xsi="http://www.w3.org/2001/XMLSchema-instance" xmlns:pc="http://schemas.microsoft.com/office/infopath/2007/PartnerControls">
+  <documentManagement>
+    <_ip_UnifiedCompliancePolicyUIAction xmlns="http://schemas.microsoft.com/sharepoint/v3" xsi:nil="true"/>
+    <Image xmlns="71af3243-3dd4-4a8d-8c0d-dd76da1f02a5">
+      <Url xsi:nil="true"/>
+      <Description xsi:nil="true"/>
+    </Image>
+    <Status xmlns="71af3243-3dd4-4a8d-8c0d-dd76da1f02a5">Not started</Status>
+    <Background xmlns="71af3243-3dd4-4a8d-8c0d-dd76da1f02a5">false</Background>
+    <_ip_UnifiedCompliancePolicyProperties xmlns="http://schemas.microsoft.com/sharepoint/v3" xsi:nil="true"/>
+    <ImageTagsTaxHTField xmlns="71af3243-3dd4-4a8d-8c0d-dd76da1f02a5">
+      <Terms xmlns="http://schemas.microsoft.com/office/infopath/2007/PartnerControls"/>
+    </ImageTagsTaxHTField>
+    <TaxCatchAll xmlns="230e9df3-be65-4c73-a93b-d1236ebd677e" xsi:nil="true"/>
+    <MediaServiceKeyPoints xmlns="71af3243-3dd4-4a8d-8c0d-dd76da1f02a5" xsi:nil="true"/>
+  </documentManagement>
+</p:properties>
+</file>
+
+<file path=customXml/item4.xml><?xml version="1.0" encoding="utf-8"?>
 <ct:contentTypeSchema xmlns:ct="http://schemas.microsoft.com/office/2006/metadata/contentType" xmlns:ma="http://schemas.microsoft.com/office/2006/metadata/properties/metaAttributes" ct:_="" ma:_="" ma:contentTypeName="Document" ma:contentTypeID="0x01010079F111ED35F8CC479449609E8A0923A6" ma:contentTypeVersion="28" ma:contentTypeDescription="Create a new document." ma:contentTypeScope="" ma:versionID="60f5a4f2d2b0abadcf532d48ebf9cb71">
   <xsd:schema xmlns:xsd="http://www.w3.org/2001/XMLSchema" xmlns:xs="http://www.w3.org/2001/XMLSchema" xmlns:p="http://schemas.microsoft.com/office/2006/metadata/properties" xmlns:ns1="http://schemas.microsoft.com/sharepoint/v3" xmlns:ns2="71af3243-3dd4-4a8d-8c0d-dd76da1f02a5" xmlns:ns3="16c05727-aa75-4e4a-9b5f-8a80a1165891" xmlns:ns4="230e9df3-be65-4c73-a93b-d1236ebd677e" targetNamespace="http://schemas.microsoft.com/office/2006/metadata/properties" ma:root="true" ma:fieldsID="7dd78129e6a1811f84807ad11c651531" ns1:_="" ns2:_="" ns3:_="" ns4:_="">
     <xsd:import namespace="http://schemas.microsoft.com/sharepoint/v3"/>
@@ -12528,40 +14360,35 @@
 </ct:contentTypeSchema>
 </file>
 
-<file path=customXml/item2.xml><?xml version="1.0" encoding="utf-8"?>
-<b:Sources xmlns:b="http://schemas.openxmlformats.org/officeDocument/2006/bibliography" xmlns="http://schemas.openxmlformats.org/officeDocument/2006/bibliography" SelectedStyle="\APASixthEditionOfficeOnline.xsl" StyleName="APA" Version="6"/>
+<file path=customXml/itemProps1.xml><?xml version="1.0" encoding="utf-8"?>
+<ds:datastoreItem xmlns:ds="http://schemas.openxmlformats.org/officeDocument/2006/customXml" ds:itemID="{E4E10AD3-AD8B-4B56-B640-42AEB6EC784A}">
+  <ds:schemaRefs>
+    <ds:schemaRef ds:uri="http://schemas.openxmlformats.org/officeDocument/2006/bibliography"/>
+  </ds:schemaRefs>
+</ds:datastoreItem>
 </file>
 
-<file path=customXml/item3.xml><?xml version="1.0" encoding="utf-8"?>
-<p:properties xmlns:p="http://schemas.microsoft.com/office/2006/metadata/properties" xmlns:xsi="http://www.w3.org/2001/XMLSchema-instance" xmlns:pc="http://schemas.microsoft.com/office/infopath/2007/PartnerControls">
-  <documentManagement>
-    <_ip_UnifiedCompliancePolicyUIAction xmlns="http://schemas.microsoft.com/sharepoint/v3" xsi:nil="true"/>
-    <Image xmlns="71af3243-3dd4-4a8d-8c0d-dd76da1f02a5">
-      <Url xsi:nil="true"/>
-      <Description xsi:nil="true"/>
-    </Image>
-    <Status xmlns="71af3243-3dd4-4a8d-8c0d-dd76da1f02a5">Not started</Status>
-    <Background xmlns="71af3243-3dd4-4a8d-8c0d-dd76da1f02a5">false</Background>
-    <_ip_UnifiedCompliancePolicyProperties xmlns="http://schemas.microsoft.com/sharepoint/v3" xsi:nil="true"/>
-    <ImageTagsTaxHTField xmlns="71af3243-3dd4-4a8d-8c0d-dd76da1f02a5">
-      <Terms xmlns="http://schemas.microsoft.com/office/infopath/2007/PartnerControls"/>
-    </ImageTagsTaxHTField>
-    <TaxCatchAll xmlns="230e9df3-be65-4c73-a93b-d1236ebd677e" xsi:nil="true"/>
-    <MediaServiceKeyPoints xmlns="71af3243-3dd4-4a8d-8c0d-dd76da1f02a5" xsi:nil="true"/>
-  </documentManagement>
-</p:properties>
+<file path=customXml/itemProps2.xml><?xml version="1.0" encoding="utf-8"?>
+<ds:datastoreItem xmlns:ds="http://schemas.openxmlformats.org/officeDocument/2006/customXml" ds:itemID="{57C77F9C-8BCF-4692-B2E4-26011E2A55B4}">
+  <ds:schemaRefs>
+    <ds:schemaRef ds:uri="http://schemas.microsoft.com/sharepoint/v3/contenttype/forms"/>
+  </ds:schemaRefs>
+</ds:datastoreItem>
 </file>
 
-<file path=customXml/item4.xml><?xml version="1.0" encoding="utf-8"?>
-<?mso-contentType ?>
-<FormTemplates xmlns="http://schemas.microsoft.com/sharepoint/v3/contenttype/forms">
-  <Display>DocumentLibraryForm</Display>
-  <Edit>DocumentLibraryForm</Edit>
-  <New>DocumentLibraryForm</New>
-</FormTemplates>
+<file path=customXml/itemProps3.xml><?xml version="1.0" encoding="utf-8"?>
+<ds:datastoreItem xmlns:ds="http://schemas.openxmlformats.org/officeDocument/2006/customXml" ds:itemID="{8DE4806E-889F-44E5-89CE-8DBA0CB694CA}">
+  <ds:schemaRefs>
+    <ds:schemaRef ds:uri="http://schemas.microsoft.com/office/2006/metadata/properties"/>
+    <ds:schemaRef ds:uri="http://schemas.microsoft.com/office/infopath/2007/PartnerControls"/>
+    <ds:schemaRef ds:uri="http://schemas.microsoft.com/sharepoint/v3"/>
+    <ds:schemaRef ds:uri="71af3243-3dd4-4a8d-8c0d-dd76da1f02a5"/>
+    <ds:schemaRef ds:uri="230e9df3-be65-4c73-a93b-d1236ebd677e"/>
+  </ds:schemaRefs>
+</ds:datastoreItem>
 </file>
 
-<file path=customXml/itemProps1.xml><?xml version="1.0" encoding="utf-8"?>
+<file path=customXml/itemProps4.xml><?xml version="1.0" encoding="utf-8"?>
 <ds:datastoreItem xmlns:ds="http://schemas.openxmlformats.org/officeDocument/2006/customXml" ds:itemID="{1778EFC0-41F2-404D-8178-1A299F9AE7A8}">
   <ds:schemaRefs>
     <ds:schemaRef ds:uri="http://schemas.microsoft.com/office/2006/metadata/contentType"/>
@@ -12582,34 +14409,6 @@
 </ds:datastoreItem>
 </file>
 
-<file path=customXml/itemProps2.xml><?xml version="1.0" encoding="utf-8"?>
-<ds:datastoreItem xmlns:ds="http://schemas.openxmlformats.org/officeDocument/2006/customXml" ds:itemID="{E4E10AD3-AD8B-4B56-B640-42AEB6EC784A}">
-  <ds:schemaRefs>
-    <ds:schemaRef ds:uri="http://schemas.openxmlformats.org/officeDocument/2006/bibliography"/>
-  </ds:schemaRefs>
-</ds:datastoreItem>
-</file>
-
-<file path=customXml/itemProps3.xml><?xml version="1.0" encoding="utf-8"?>
-<ds:datastoreItem xmlns:ds="http://schemas.openxmlformats.org/officeDocument/2006/customXml" ds:itemID="{8DE4806E-889F-44E5-89CE-8DBA0CB694CA}">
-  <ds:schemaRefs>
-    <ds:schemaRef ds:uri="http://schemas.microsoft.com/office/2006/metadata/properties"/>
-    <ds:schemaRef ds:uri="http://schemas.microsoft.com/office/infopath/2007/PartnerControls"/>
-    <ds:schemaRef ds:uri="http://schemas.microsoft.com/sharepoint/v3"/>
-    <ds:schemaRef ds:uri="71af3243-3dd4-4a8d-8c0d-dd76da1f02a5"/>
-    <ds:schemaRef ds:uri="230e9df3-be65-4c73-a93b-d1236ebd677e"/>
-  </ds:schemaRefs>
-</ds:datastoreItem>
-</file>
-
-<file path=customXml/itemProps4.xml><?xml version="1.0" encoding="utf-8"?>
-<ds:datastoreItem xmlns:ds="http://schemas.openxmlformats.org/officeDocument/2006/customXml" ds:itemID="{57C77F9C-8BCF-4692-B2E4-26011E2A55B4}">
-  <ds:schemaRefs>
-    <ds:schemaRef ds:uri="http://schemas.microsoft.com/sharepoint/v3/contenttype/forms"/>
-  </ds:schemaRefs>
-</ds:datastoreItem>
-</file>
-
 <file path=docMetadata/LabelInfo.xml><?xml version="1.0" encoding="utf-8"?>
 <clbl:labelList xmlns:clbl="http://schemas.microsoft.com/office/2020/mipLabelMetadata"/>
 </file>
</xml_diff>